<commit_message>
* exercise one solved?!
</commit_message>
<xml_diff>
--- a/2012-03-30_Jan Rehwaldt_Cross-Site Request Forging Comparision.docx
+++ b/2012-03-30_Jan Rehwaldt_Cross-Site Request Forging Comparision.docx
@@ -81,7 +81,21 @@
           <w:i/>
           <w:lang w:val="en-GB"/>
         </w:rPr>
-        <w:t>Find and study 2 web application frameworks that offer protection mechanisms against Cross-Site Request Forging (CSRF) and compare the CSRF protection features of these</w:t>
+        <w:t xml:space="preserve">Find and study </w:t>
+      </w:r>
+      <w:r>
+        <w:rPr>
+          <w:i/>
+          <w:lang w:val="en-GB"/>
+        </w:rPr>
+        <w:t>two</w:t>
+      </w:r>
+      <w:r>
+        <w:rPr>
+          <w:i/>
+          <w:lang w:val="en-GB"/>
+        </w:rPr>
+        <w:t xml:space="preserve"> web application frameworks that offer protection mechanisms against Cross-Site Request Forging (CSRF) and compare the CSRF protection features of these</w:t>
       </w:r>
       <w:r>
         <w:rPr>
@@ -90,6 +104,8 @@
         </w:rPr>
         <w:t xml:space="preserve"> frameworks against each other.</w:t>
       </w:r>
+      <w:bookmarkStart w:id="0" w:name="_GoBack"/>
+      <w:bookmarkEnd w:id="0"/>
     </w:p>
     <w:tbl>
       <w:tblPr>
@@ -98,9 +114,9 @@
         <w:tblLook w:val="04A0" w:firstRow="1" w:lastRow="0" w:firstColumn="1" w:lastColumn="0" w:noHBand="0" w:noVBand="1"/>
       </w:tblPr>
       <w:tblGrid>
-        <w:gridCol w:w="3070"/>
-        <w:gridCol w:w="3071"/>
-        <w:gridCol w:w="3071"/>
+        <w:gridCol w:w="3936"/>
+        <w:gridCol w:w="2551"/>
+        <w:gridCol w:w="2801"/>
       </w:tblGrid>
       <w:tr>
         <w:trPr>
@@ -109,43 +125,70 @@
         <w:tc>
           <w:tcPr>
             <w:cnfStyle w:val="001000000000" w:firstRow="0" w:lastRow="0" w:firstColumn="1" w:lastColumn="0" w:oddVBand="0" w:evenVBand="0" w:oddHBand="0" w:evenHBand="0" w:firstRowFirstColumn="0" w:firstRowLastColumn="0" w:lastRowFirstColumn="0" w:lastRowLastColumn="0"/>
-            <w:tcW w:w="3070" w:type="dxa"/>
-          </w:tcPr>
-          <w:p>
-            <w:pPr>
-              <w:jc w:val="both"/>
-              <w:rPr>
-                <w:lang w:val="en-GB"/>
-              </w:rPr>
-            </w:pPr>
-          </w:p>
-        </w:tc>
-        <w:tc>
-          <w:tcPr>
-            <w:tcW w:w="3071" w:type="dxa"/>
-          </w:tcPr>
-          <w:p>
-            <w:pPr>
-              <w:jc w:val="both"/>
+            <w:tcW w:w="3936" w:type="dxa"/>
+          </w:tcPr>
+          <w:p>
+            <w:pPr>
+              <w:rPr>
+                <w:rFonts w:asciiTheme="minorHAnsi" w:hAnsiTheme="minorHAnsi" w:cstheme="minorHAnsi"/>
+                <w:sz w:val="28"/>
+                <w:lang w:val="en-GB"/>
+              </w:rPr>
+            </w:pPr>
+          </w:p>
+        </w:tc>
+        <w:tc>
+          <w:tcPr>
+            <w:tcW w:w="2551" w:type="dxa"/>
+          </w:tcPr>
+          <w:p>
+            <w:pPr>
               <w:cnfStyle w:val="100000000000" w:firstRow="1" w:lastRow="0" w:firstColumn="0" w:lastColumn="0" w:oddVBand="0" w:evenVBand="0" w:oddHBand="0" w:evenHBand="0" w:firstRowFirstColumn="0" w:firstRowLastColumn="0" w:lastRowFirstColumn="0" w:lastRowLastColumn="0"/>
               <w:rPr>
-                <w:lang w:val="en-GB"/>
-              </w:rPr>
-            </w:pPr>
-          </w:p>
-        </w:tc>
-        <w:tc>
-          <w:tcPr>
-            <w:tcW w:w="3071" w:type="dxa"/>
-          </w:tcPr>
-          <w:p>
-            <w:pPr>
-              <w:jc w:val="both"/>
+                <w:rFonts w:asciiTheme="minorHAnsi" w:hAnsiTheme="minorHAnsi" w:cstheme="minorHAnsi"/>
+                <w:sz w:val="28"/>
+                <w:lang w:val="en-GB"/>
+              </w:rPr>
+            </w:pPr>
+            <w:r>
+              <w:rPr>
+                <w:rFonts w:asciiTheme="minorHAnsi" w:hAnsiTheme="minorHAnsi" w:cstheme="minorHAnsi"/>
+                <w:sz w:val="28"/>
+                <w:lang w:val="en-GB"/>
+              </w:rPr>
+              <w:t>Java GWT / Spring?</w:t>
+            </w:r>
+          </w:p>
+        </w:tc>
+        <w:tc>
+          <w:tcPr>
+            <w:tcW w:w="2801" w:type="dxa"/>
+          </w:tcPr>
+          <w:p>
+            <w:pPr>
               <w:cnfStyle w:val="100000000000" w:firstRow="1" w:lastRow="0" w:firstColumn="0" w:lastColumn="0" w:oddVBand="0" w:evenVBand="0" w:oddHBand="0" w:evenHBand="0" w:firstRowFirstColumn="0" w:firstRowLastColumn="0" w:lastRowFirstColumn="0" w:lastRowLastColumn="0"/>
               <w:rPr>
-                <w:lang w:val="en-GB"/>
-              </w:rPr>
-            </w:pPr>
+                <w:rFonts w:asciiTheme="minorHAnsi" w:hAnsiTheme="minorHAnsi" w:cstheme="minorHAnsi"/>
+                <w:sz w:val="28"/>
+                <w:lang w:val="en-GB"/>
+              </w:rPr>
+            </w:pPr>
+            <w:r>
+              <w:rPr>
+                <w:rFonts w:asciiTheme="minorHAnsi" w:hAnsiTheme="minorHAnsi" w:cstheme="minorHAnsi"/>
+                <w:sz w:val="28"/>
+                <w:lang w:val="en-GB"/>
+              </w:rPr>
+              <w:t>Ruby</w:t>
+            </w:r>
+            <w:r>
+              <w:rPr>
+                <w:rFonts w:asciiTheme="minorHAnsi" w:hAnsiTheme="minorHAnsi" w:cstheme="minorHAnsi"/>
+                <w:sz w:val="28"/>
+                <w:lang w:val="en-GB"/>
+              </w:rPr>
+              <w:t xml:space="preserve"> on Rails</w:t>
+            </w:r>
           </w:p>
         </w:tc>
       </w:tr>
@@ -156,17 +199,19 @@
         <w:tc>
           <w:tcPr>
             <w:cnfStyle w:val="001000000000" w:firstRow="0" w:lastRow="0" w:firstColumn="1" w:lastColumn="0" w:oddVBand="0" w:evenVBand="0" w:oddHBand="0" w:evenHBand="0" w:firstRowFirstColumn="0" w:firstRowLastColumn="0" w:lastRowFirstColumn="0" w:lastRowLastColumn="0"/>
-            <w:tcW w:w="3070" w:type="dxa"/>
-          </w:tcPr>
-          <w:p>
-            <w:pPr>
-              <w:jc w:val="both"/>
-              <w:rPr>
-                <w:lang w:val="en-GB"/>
-              </w:rPr>
-            </w:pPr>
-            <w:r>
-              <w:rPr>
+            <w:tcW w:w="3936" w:type="dxa"/>
+            <w:shd w:val="clear" w:color="auto" w:fill="FFFFFF" w:themeFill="background1"/>
+          </w:tcPr>
+          <w:p>
+            <w:pPr>
+              <w:rPr>
+                <w:rFonts w:asciiTheme="minorHAnsi" w:hAnsiTheme="minorHAnsi" w:cstheme="minorHAnsi"/>
+                <w:lang w:val="en-GB"/>
+              </w:rPr>
+            </w:pPr>
+            <w:r>
+              <w:rPr>
+                <w:rFonts w:asciiTheme="minorHAnsi" w:hAnsiTheme="minorHAnsi" w:cstheme="minorHAnsi"/>
                 <w:lang w:val="en-GB"/>
               </w:rPr>
               <w:t>Website</w:t>
@@ -175,30 +220,52 @@
         </w:tc>
         <w:tc>
           <w:tcPr>
-            <w:tcW w:w="3071" w:type="dxa"/>
-          </w:tcPr>
-          <w:p>
-            <w:pPr>
-              <w:jc w:val="both"/>
+            <w:tcW w:w="2551" w:type="dxa"/>
+            <w:shd w:val="clear" w:color="auto" w:fill="FFFFFF" w:themeFill="background1"/>
+          </w:tcPr>
+          <w:p>
+            <w:pPr>
               <w:cnfStyle w:val="000000100000" w:firstRow="0" w:lastRow="0" w:firstColumn="0" w:lastColumn="0" w:oddVBand="0" w:evenVBand="0" w:oddHBand="1" w:evenHBand="0" w:firstRowFirstColumn="0" w:firstRowLastColumn="0" w:lastRowFirstColumn="0" w:lastRowLastColumn="0"/>
               <w:rPr>
-                <w:lang w:val="en-GB"/>
-              </w:rPr>
-            </w:pPr>
-          </w:p>
-        </w:tc>
-        <w:tc>
-          <w:tcPr>
-            <w:tcW w:w="3071" w:type="dxa"/>
-          </w:tcPr>
-          <w:p>
-            <w:pPr>
-              <w:jc w:val="both"/>
+                <w:rFonts w:cstheme="minorHAnsi"/>
+                <w:lang w:val="en-GB"/>
+              </w:rPr>
+            </w:pPr>
+          </w:p>
+        </w:tc>
+        <w:tc>
+          <w:tcPr>
+            <w:tcW w:w="2801" w:type="dxa"/>
+            <w:shd w:val="clear" w:color="auto" w:fill="FFFFFF" w:themeFill="background1"/>
+          </w:tcPr>
+          <w:p>
+            <w:pPr>
               <w:cnfStyle w:val="000000100000" w:firstRow="0" w:lastRow="0" w:firstColumn="0" w:lastColumn="0" w:oddVBand="0" w:evenVBand="0" w:oddHBand="1" w:evenHBand="0" w:firstRowFirstColumn="0" w:firstRowLastColumn="0" w:lastRowFirstColumn="0" w:lastRowLastColumn="0"/>
               <w:rPr>
-                <w:lang w:val="en-GB"/>
-              </w:rPr>
-            </w:pPr>
+                <w:rFonts w:cstheme="minorHAnsi"/>
+                <w:lang w:val="en-GB"/>
+              </w:rPr>
+            </w:pPr>
+            <w:r>
+              <w:rPr>
+                <w:rFonts w:cstheme="minorHAnsi"/>
+                <w:lang w:val="en-GB"/>
+              </w:rPr>
+              <w:t>www.</w:t>
+            </w:r>
+            <w:r>
+              <w:rPr>
+                <w:rFonts w:cstheme="minorHAnsi"/>
+              </w:rPr>
+              <w:t>r</w:t>
+            </w:r>
+            <w:r>
+              <w:rPr>
+                <w:rFonts w:cstheme="minorHAnsi"/>
+                <w:lang w:val="en-GB"/>
+              </w:rPr>
+              <w:t>ubyonrails.org</w:t>
+            </w:r>
           </w:p>
         </w:tc>
       </w:tr>
@@ -209,40 +276,43 @@
         <w:tc>
           <w:tcPr>
             <w:cnfStyle w:val="001000000000" w:firstRow="0" w:lastRow="0" w:firstColumn="1" w:lastColumn="0" w:oddVBand="0" w:evenVBand="0" w:oddHBand="0" w:evenHBand="0" w:firstRowFirstColumn="0" w:firstRowLastColumn="0" w:lastRowFirstColumn="0" w:lastRowLastColumn="0"/>
-            <w:tcW w:w="3070" w:type="dxa"/>
-          </w:tcPr>
-          <w:p>
-            <w:pPr>
-              <w:jc w:val="both"/>
-              <w:rPr>
-                <w:lang w:val="en-GB"/>
-              </w:rPr>
-            </w:pPr>
-          </w:p>
-        </w:tc>
-        <w:tc>
-          <w:tcPr>
-            <w:tcW w:w="3071" w:type="dxa"/>
-          </w:tcPr>
-          <w:p>
-            <w:pPr>
-              <w:jc w:val="both"/>
+            <w:tcW w:w="3936" w:type="dxa"/>
+            <w:shd w:val="clear" w:color="auto" w:fill="FFFFFF" w:themeFill="background1"/>
+          </w:tcPr>
+          <w:p>
+            <w:pPr>
+              <w:rPr>
+                <w:rFonts w:asciiTheme="minorHAnsi" w:hAnsiTheme="minorHAnsi" w:cstheme="minorHAnsi"/>
+                <w:lang w:val="en-GB"/>
+              </w:rPr>
+            </w:pPr>
+          </w:p>
+        </w:tc>
+        <w:tc>
+          <w:tcPr>
+            <w:tcW w:w="2551" w:type="dxa"/>
+            <w:shd w:val="clear" w:color="auto" w:fill="FFFFFF" w:themeFill="background1"/>
+          </w:tcPr>
+          <w:p>
+            <w:pPr>
               <w:cnfStyle w:val="000000010000" w:firstRow="0" w:lastRow="0" w:firstColumn="0" w:lastColumn="0" w:oddVBand="0" w:evenVBand="0" w:oddHBand="0" w:evenHBand="1" w:firstRowFirstColumn="0" w:firstRowLastColumn="0" w:lastRowFirstColumn="0" w:lastRowLastColumn="0"/>
               <w:rPr>
-                <w:lang w:val="en-GB"/>
-              </w:rPr>
-            </w:pPr>
-          </w:p>
-        </w:tc>
-        <w:tc>
-          <w:tcPr>
-            <w:tcW w:w="3071" w:type="dxa"/>
-          </w:tcPr>
-          <w:p>
-            <w:pPr>
-              <w:jc w:val="both"/>
+                <w:rFonts w:cstheme="minorHAnsi"/>
+                <w:lang w:val="en-GB"/>
+              </w:rPr>
+            </w:pPr>
+          </w:p>
+        </w:tc>
+        <w:tc>
+          <w:tcPr>
+            <w:tcW w:w="2801" w:type="dxa"/>
+            <w:shd w:val="clear" w:color="auto" w:fill="FFFFFF" w:themeFill="background1"/>
+          </w:tcPr>
+          <w:p>
+            <w:pPr>
               <w:cnfStyle w:val="000000010000" w:firstRow="0" w:lastRow="0" w:firstColumn="0" w:lastColumn="0" w:oddVBand="0" w:evenVBand="0" w:oddHBand="0" w:evenHBand="1" w:firstRowFirstColumn="0" w:firstRowLastColumn="0" w:lastRowFirstColumn="0" w:lastRowLastColumn="0"/>
               <w:rPr>
+                <w:rFonts w:cstheme="minorHAnsi"/>
                 <w:lang w:val="en-GB"/>
               </w:rPr>
             </w:pPr>
@@ -256,43 +326,198 @@
         <w:tc>
           <w:tcPr>
             <w:cnfStyle w:val="001000000000" w:firstRow="0" w:lastRow="0" w:firstColumn="1" w:lastColumn="0" w:oddVBand="0" w:evenVBand="0" w:oddHBand="0" w:evenHBand="0" w:firstRowFirstColumn="0" w:firstRowLastColumn="0" w:lastRowFirstColumn="0" w:lastRowLastColumn="0"/>
-            <w:tcW w:w="3070" w:type="dxa"/>
-          </w:tcPr>
-          <w:p>
-            <w:pPr>
-              <w:jc w:val="both"/>
-              <w:rPr>
-                <w:lang w:val="en-GB"/>
-              </w:rPr>
-            </w:pPr>
-          </w:p>
-        </w:tc>
-        <w:tc>
-          <w:tcPr>
-            <w:tcW w:w="3071" w:type="dxa"/>
-          </w:tcPr>
-          <w:p>
-            <w:pPr>
-              <w:jc w:val="both"/>
+            <w:tcW w:w="3936" w:type="dxa"/>
+            <w:shd w:val="clear" w:color="auto" w:fill="EAF1DD" w:themeFill="accent3" w:themeFillTint="33"/>
+          </w:tcPr>
+          <w:p>
+            <w:pPr>
+              <w:rPr>
+                <w:rStyle w:val="mw-headline"/>
+                <w:rFonts w:asciiTheme="minorHAnsi" w:hAnsiTheme="minorHAnsi" w:cstheme="minorHAnsi"/>
+                <w:lang w:val="en"/>
+              </w:rPr>
+            </w:pPr>
+            <w:r>
+              <w:rPr>
+                <w:rStyle w:val="mw-headline"/>
+                <w:rFonts w:asciiTheme="minorHAnsi" w:hAnsiTheme="minorHAnsi" w:cstheme="minorHAnsi"/>
+                <w:lang w:val="en"/>
+              </w:rPr>
+              <w:t>Synchronizer Token Pattern</w:t>
+            </w:r>
+          </w:p>
+          <w:p>
+            <w:pPr>
+              <w:rPr>
+                <w:rFonts w:asciiTheme="minorHAnsi" w:hAnsiTheme="minorHAnsi" w:cstheme="minorHAnsi"/>
+                <w:b w:val="0"/>
+                <w:lang w:val="en-GB"/>
+              </w:rPr>
+            </w:pPr>
+            <w:r>
+              <w:rPr>
+                <w:rStyle w:val="mw-headline"/>
+                <w:rFonts w:asciiTheme="minorHAnsi" w:hAnsiTheme="minorHAnsi" w:cstheme="minorHAnsi"/>
+                <w:b w:val="0"/>
+                <w:lang w:val="en"/>
+              </w:rPr>
+              <w:t xml:space="preserve">Add </w:t>
+            </w:r>
+            <w:r>
+              <w:rPr>
+                <w:rStyle w:val="mw-headline"/>
+                <w:rFonts w:asciiTheme="minorHAnsi" w:hAnsiTheme="minorHAnsi" w:cstheme="minorHAnsi"/>
+                <w:b w:val="0"/>
+                <w:lang w:val="en"/>
+              </w:rPr>
+              <w:t xml:space="preserve">a </w:t>
+            </w:r>
+            <w:r>
+              <w:rPr>
+                <w:rStyle w:val="mw-headline"/>
+                <w:rFonts w:asciiTheme="minorHAnsi" w:hAnsiTheme="minorHAnsi" w:cstheme="minorHAnsi"/>
+                <w:b w:val="0"/>
+                <w:lang w:val="en"/>
+              </w:rPr>
+              <w:t>generated session-unique token to requests</w:t>
+            </w:r>
+            <w:r>
+              <w:rPr>
+                <w:rStyle w:val="mw-headline"/>
+                <w:rFonts w:asciiTheme="minorHAnsi" w:hAnsiTheme="minorHAnsi" w:cstheme="minorHAnsi"/>
+                <w:b w:val="0"/>
+                <w:lang w:val="en"/>
+              </w:rPr>
+              <w:t xml:space="preserve"> (via previous GET request)</w:t>
+            </w:r>
+          </w:p>
+        </w:tc>
+        <w:tc>
+          <w:tcPr>
+            <w:tcW w:w="2551" w:type="dxa"/>
+            <w:shd w:val="clear" w:color="auto" w:fill="EAF1DD" w:themeFill="accent3" w:themeFillTint="33"/>
+          </w:tcPr>
+          <w:p>
+            <w:pPr>
               <w:cnfStyle w:val="000000100000" w:firstRow="0" w:lastRow="0" w:firstColumn="0" w:lastColumn="0" w:oddVBand="0" w:evenVBand="0" w:oddHBand="1" w:evenHBand="0" w:firstRowFirstColumn="0" w:firstRowLastColumn="0" w:lastRowFirstColumn="0" w:lastRowLastColumn="0"/>
               <w:rPr>
-                <w:lang w:val="en-GB"/>
-              </w:rPr>
-            </w:pPr>
-          </w:p>
-        </w:tc>
-        <w:tc>
-          <w:tcPr>
-            <w:tcW w:w="3071" w:type="dxa"/>
-          </w:tcPr>
-          <w:p>
-            <w:pPr>
-              <w:jc w:val="both"/>
+                <w:rFonts w:cstheme="minorHAnsi"/>
+                <w:lang w:val="en-GB"/>
+              </w:rPr>
+            </w:pPr>
+            <w:r>
+              <w:rPr>
+                <w:rFonts w:cstheme="minorHAnsi"/>
+                <w:lang w:val="en-GB"/>
+              </w:rPr>
+              <w:t xml:space="preserve">Yes, disabled by default (since </w:t>
+            </w:r>
+            <w:proofErr w:type="spellStart"/>
+            <w:r>
+              <w:rPr>
+                <w:rFonts w:cstheme="minorHAnsi"/>
+                <w:lang w:val="en-GB"/>
+              </w:rPr>
+              <w:t>Django</w:t>
+            </w:r>
+            <w:proofErr w:type="spellEnd"/>
+            <w:r>
+              <w:rPr>
+                <w:rFonts w:cstheme="minorHAnsi"/>
+                <w:lang w:val="en-GB"/>
+              </w:rPr>
+              <w:t xml:space="preserve"> </w:t>
+            </w:r>
+            <w:r>
+              <w:rPr>
+                <w:lang w:val="en"/>
+              </w:rPr>
+              <w:t>1.2</w:t>
+            </w:r>
+            <w:r>
+              <w:rPr>
+                <w:lang w:val="en"/>
+              </w:rPr>
+              <w:t>)</w:t>
+            </w:r>
+          </w:p>
+        </w:tc>
+        <w:tc>
+          <w:tcPr>
+            <w:tcW w:w="2801" w:type="dxa"/>
+            <w:shd w:val="clear" w:color="auto" w:fill="EAF1DD" w:themeFill="accent3" w:themeFillTint="33"/>
+          </w:tcPr>
+          <w:p>
+            <w:pPr>
               <w:cnfStyle w:val="000000100000" w:firstRow="0" w:lastRow="0" w:firstColumn="0" w:lastColumn="0" w:oddVBand="0" w:evenVBand="0" w:oddHBand="1" w:evenHBand="0" w:firstRowFirstColumn="0" w:firstRowLastColumn="0" w:lastRowFirstColumn="0" w:lastRowLastColumn="0"/>
               <w:rPr>
-                <w:lang w:val="en-GB"/>
-              </w:rPr>
-            </w:pPr>
+                <w:rFonts w:cstheme="minorHAnsi"/>
+                <w:lang w:val="en-GB"/>
+              </w:rPr>
+            </w:pPr>
+            <w:r>
+              <w:rPr>
+                <w:rFonts w:cstheme="minorHAnsi"/>
+                <w:lang w:val="en-GB"/>
+              </w:rPr>
+              <w:t>Yes</w:t>
+            </w:r>
+            <w:r>
+              <w:rPr>
+                <w:rFonts w:cstheme="minorHAnsi"/>
+                <w:lang w:val="en-GB"/>
+              </w:rPr>
+              <w:t xml:space="preserve">, </w:t>
+            </w:r>
+            <w:r>
+              <w:rPr>
+                <w:rFonts w:cstheme="minorHAnsi"/>
+                <w:lang w:val="en-GB"/>
+              </w:rPr>
+              <w:t>enabled</w:t>
+            </w:r>
+            <w:r>
+              <w:rPr>
+                <w:rFonts w:cstheme="minorHAnsi"/>
+                <w:lang w:val="en-GB"/>
+              </w:rPr>
+              <w:t xml:space="preserve"> by default</w:t>
+            </w:r>
+            <w:r>
+              <w:rPr>
+                <w:rFonts w:cstheme="minorHAnsi"/>
+                <w:lang w:val="en-GB"/>
+              </w:rPr>
+              <w:t xml:space="preserve"> (since R</w:t>
+            </w:r>
+            <w:r>
+              <w:rPr>
+                <w:rFonts w:cstheme="minorHAnsi"/>
+                <w:lang w:val="en-GB"/>
+              </w:rPr>
+              <w:t>ails</w:t>
+            </w:r>
+            <w:r>
+              <w:rPr>
+                <w:rFonts w:cstheme="minorHAnsi"/>
+                <w:lang w:val="en-GB"/>
+              </w:rPr>
+              <w:t xml:space="preserve"> 2.0</w:t>
+            </w:r>
+            <w:r>
+              <w:rPr>
+                <w:rFonts w:cstheme="minorHAnsi"/>
+                <w:lang w:val="en-GB"/>
+              </w:rPr>
+              <w:t>, before with Plugin CSRF Killer</w:t>
+            </w:r>
+            <w:r>
+              <w:rPr>
+                <w:rFonts w:cstheme="minorHAnsi"/>
+                <w:lang w:val="en-GB"/>
+              </w:rPr>
+              <w:t>)</w:t>
+            </w:r>
           </w:p>
         </w:tc>
       </w:tr>
@@ -303,43 +528,87 @@
         <w:tc>
           <w:tcPr>
             <w:cnfStyle w:val="001000000000" w:firstRow="0" w:lastRow="0" w:firstColumn="1" w:lastColumn="0" w:oddVBand="0" w:evenVBand="0" w:oddHBand="0" w:evenHBand="0" w:firstRowFirstColumn="0" w:firstRowLastColumn="0" w:lastRowFirstColumn="0" w:lastRowLastColumn="0"/>
-            <w:tcW w:w="3070" w:type="dxa"/>
-          </w:tcPr>
-          <w:p>
-            <w:pPr>
-              <w:jc w:val="both"/>
-              <w:rPr>
-                <w:lang w:val="en-GB"/>
-              </w:rPr>
-            </w:pPr>
-          </w:p>
-        </w:tc>
-        <w:tc>
-          <w:tcPr>
-            <w:tcW w:w="3071" w:type="dxa"/>
-          </w:tcPr>
-          <w:p>
-            <w:pPr>
-              <w:jc w:val="both"/>
+            <w:tcW w:w="3936" w:type="dxa"/>
+            <w:shd w:val="clear" w:color="auto" w:fill="EAF1DD" w:themeFill="accent3" w:themeFillTint="33"/>
+          </w:tcPr>
+          <w:p>
+            <w:pPr>
+              <w:pStyle w:val="Listenabsatz"/>
+              <w:numPr>
+                <w:ilvl w:val="0"/>
+                <w:numId w:val="4"/>
+              </w:numPr>
+              <w:ind w:left="142" w:hanging="142"/>
+              <w:rPr>
+                <w:rFonts w:asciiTheme="minorHAnsi" w:hAnsiTheme="minorHAnsi" w:cstheme="minorHAnsi"/>
+                <w:lang w:val="en-US"/>
+              </w:rPr>
+            </w:pPr>
+            <w:r>
+              <w:rPr>
+                <w:rFonts w:asciiTheme="minorHAnsi" w:hAnsiTheme="minorHAnsi" w:cstheme="minorHAnsi"/>
+                <w:lang w:val="en-US"/>
+              </w:rPr>
+              <w:t>POST</w:t>
+            </w:r>
+            <w:r>
+              <w:rPr>
+                <w:rFonts w:asciiTheme="minorHAnsi" w:hAnsiTheme="minorHAnsi" w:cstheme="minorHAnsi"/>
+                <w:lang w:val="en-US"/>
+              </w:rPr>
+              <w:t>/PUT/DELETE/GET</w:t>
+            </w:r>
+          </w:p>
+        </w:tc>
+        <w:tc>
+          <w:tcPr>
+            <w:tcW w:w="2551" w:type="dxa"/>
+            <w:shd w:val="clear" w:color="auto" w:fill="EAF1DD" w:themeFill="accent3" w:themeFillTint="33"/>
+          </w:tcPr>
+          <w:p>
+            <w:pPr>
               <w:cnfStyle w:val="000000010000" w:firstRow="0" w:lastRow="0" w:firstColumn="0" w:lastColumn="0" w:oddVBand="0" w:evenVBand="0" w:oddHBand="0" w:evenHBand="1" w:firstRowFirstColumn="0" w:firstRowLastColumn="0" w:lastRowFirstColumn="0" w:lastRowLastColumn="0"/>
               <w:rPr>
-                <w:lang w:val="en-GB"/>
-              </w:rPr>
-            </w:pPr>
-          </w:p>
-        </w:tc>
-        <w:tc>
-          <w:tcPr>
-            <w:tcW w:w="3071" w:type="dxa"/>
-          </w:tcPr>
-          <w:p>
-            <w:pPr>
-              <w:jc w:val="both"/>
+                <w:rFonts w:cstheme="minorHAnsi"/>
+                <w:lang w:val="en-GB"/>
+              </w:rPr>
+            </w:pPr>
+            <w:r>
+              <w:rPr>
+                <w:rFonts w:cstheme="minorHAnsi"/>
+                <w:lang w:val="en-GB"/>
+              </w:rPr>
+              <w:t>Yes/Yes/Yes/No</w:t>
+            </w:r>
+          </w:p>
+        </w:tc>
+        <w:tc>
+          <w:tcPr>
+            <w:tcW w:w="2801" w:type="dxa"/>
+            <w:shd w:val="clear" w:color="auto" w:fill="EAF1DD" w:themeFill="accent3" w:themeFillTint="33"/>
+          </w:tcPr>
+          <w:p>
+            <w:pPr>
               <w:cnfStyle w:val="000000010000" w:firstRow="0" w:lastRow="0" w:firstColumn="0" w:lastColumn="0" w:oddVBand="0" w:evenVBand="0" w:oddHBand="0" w:evenHBand="1" w:firstRowFirstColumn="0" w:firstRowLastColumn="0" w:lastRowFirstColumn="0" w:lastRowLastColumn="0"/>
               <w:rPr>
-                <w:lang w:val="en-GB"/>
-              </w:rPr>
-            </w:pPr>
+                <w:rFonts w:cstheme="minorHAnsi"/>
+                <w:lang w:val="en-GB"/>
+              </w:rPr>
+            </w:pPr>
+            <w:r>
+              <w:rPr>
+                <w:rFonts w:cstheme="minorHAnsi"/>
+                <w:lang w:val="en-GB"/>
+              </w:rPr>
+              <w:t>Yes</w:t>
+            </w:r>
+            <w:r>
+              <w:rPr>
+                <w:rFonts w:cstheme="minorHAnsi"/>
+                <w:lang w:val="en-GB"/>
+              </w:rPr>
+              <w:t>/Yes/Yes/No</w:t>
+            </w:r>
           </w:p>
         </w:tc>
       </w:tr>
@@ -350,43 +619,73 @@
         <w:tc>
           <w:tcPr>
             <w:cnfStyle w:val="001000000000" w:firstRow="0" w:lastRow="0" w:firstColumn="1" w:lastColumn="0" w:oddVBand="0" w:evenVBand="0" w:oddHBand="0" w:evenHBand="0" w:firstRowFirstColumn="0" w:firstRowLastColumn="0" w:lastRowFirstColumn="0" w:lastRowLastColumn="0"/>
-            <w:tcW w:w="3070" w:type="dxa"/>
-          </w:tcPr>
-          <w:p>
-            <w:pPr>
-              <w:jc w:val="both"/>
-              <w:rPr>
-                <w:lang w:val="en-GB"/>
-              </w:rPr>
-            </w:pPr>
-          </w:p>
-        </w:tc>
-        <w:tc>
-          <w:tcPr>
-            <w:tcW w:w="3071" w:type="dxa"/>
-          </w:tcPr>
-          <w:p>
-            <w:pPr>
-              <w:jc w:val="both"/>
+            <w:tcW w:w="3936" w:type="dxa"/>
+            <w:shd w:val="clear" w:color="auto" w:fill="EAF1DD" w:themeFill="accent3" w:themeFillTint="33"/>
+          </w:tcPr>
+          <w:p>
+            <w:pPr>
+              <w:pStyle w:val="Listenabsatz"/>
+              <w:numPr>
+                <w:ilvl w:val="0"/>
+                <w:numId w:val="4"/>
+              </w:numPr>
+              <w:ind w:left="142" w:hanging="142"/>
+              <w:rPr>
+                <w:rFonts w:asciiTheme="minorHAnsi" w:hAnsiTheme="minorHAnsi" w:cstheme="minorHAnsi"/>
+                <w:lang w:val="en-GB"/>
+              </w:rPr>
+            </w:pPr>
+            <w:r>
+              <w:rPr>
+                <w:rFonts w:asciiTheme="minorHAnsi" w:hAnsiTheme="minorHAnsi" w:cstheme="minorHAnsi"/>
+                <w:lang w:val="en-GB"/>
+              </w:rPr>
+              <w:t>Protected request types</w:t>
+            </w:r>
+          </w:p>
+        </w:tc>
+        <w:tc>
+          <w:tcPr>
+            <w:tcW w:w="2551" w:type="dxa"/>
+            <w:shd w:val="clear" w:color="auto" w:fill="EAF1DD" w:themeFill="accent3" w:themeFillTint="33"/>
+          </w:tcPr>
+          <w:p>
+            <w:pPr>
               <w:cnfStyle w:val="000000100000" w:firstRow="0" w:lastRow="0" w:firstColumn="0" w:lastColumn="0" w:oddVBand="0" w:evenVBand="0" w:oddHBand="1" w:evenHBand="0" w:firstRowFirstColumn="0" w:firstRowLastColumn="0" w:lastRowFirstColumn="0" w:lastRowLastColumn="0"/>
               <w:rPr>
-                <w:lang w:val="en-GB"/>
-              </w:rPr>
-            </w:pPr>
-          </w:p>
-        </w:tc>
-        <w:tc>
-          <w:tcPr>
-            <w:tcW w:w="3071" w:type="dxa"/>
-          </w:tcPr>
-          <w:p>
-            <w:pPr>
-              <w:jc w:val="both"/>
+                <w:rFonts w:cstheme="minorHAnsi"/>
+                <w:lang w:val="en-GB"/>
+              </w:rPr>
+            </w:pPr>
+            <w:r>
+              <w:rPr>
+                <w:rFonts w:cstheme="minorHAnsi"/>
+                <w:lang w:val="en-GB"/>
+              </w:rPr>
+              <w:t>HTML, AJAX, others unknown</w:t>
+            </w:r>
+          </w:p>
+        </w:tc>
+        <w:tc>
+          <w:tcPr>
+            <w:tcW w:w="2801" w:type="dxa"/>
+            <w:shd w:val="clear" w:color="auto" w:fill="EAF1DD" w:themeFill="accent3" w:themeFillTint="33"/>
+          </w:tcPr>
+          <w:p>
+            <w:pPr>
               <w:cnfStyle w:val="000000100000" w:firstRow="0" w:lastRow="0" w:firstColumn="0" w:lastColumn="0" w:oddVBand="0" w:evenVBand="0" w:oddHBand="1" w:evenHBand="0" w:firstRowFirstColumn="0" w:firstRowLastColumn="0" w:lastRowFirstColumn="0" w:lastRowLastColumn="0"/>
               <w:rPr>
-                <w:lang w:val="en-GB"/>
-              </w:rPr>
-            </w:pPr>
+                <w:rFonts w:cstheme="minorHAnsi"/>
+                <w:lang w:val="en-GB"/>
+              </w:rPr>
+            </w:pPr>
+            <w:r>
+              <w:rPr>
+                <w:rFonts w:cstheme="minorHAnsi"/>
+                <w:lang w:val="en-GB"/>
+              </w:rPr>
+              <w:t>HTML, AJAX, others manually</w:t>
+            </w:r>
           </w:p>
         </w:tc>
       </w:tr>
@@ -397,43 +696,130 @@
         <w:tc>
           <w:tcPr>
             <w:cnfStyle w:val="001000000000" w:firstRow="0" w:lastRow="0" w:firstColumn="1" w:lastColumn="0" w:oddVBand="0" w:evenVBand="0" w:oddHBand="0" w:evenHBand="0" w:firstRowFirstColumn="0" w:firstRowLastColumn="0" w:lastRowFirstColumn="0" w:lastRowLastColumn="0"/>
-            <w:tcW w:w="3070" w:type="dxa"/>
-          </w:tcPr>
-          <w:p>
-            <w:pPr>
-              <w:jc w:val="both"/>
-              <w:rPr>
-                <w:lang w:val="en-GB"/>
-              </w:rPr>
-            </w:pPr>
-          </w:p>
-        </w:tc>
-        <w:tc>
-          <w:tcPr>
-            <w:tcW w:w="3071" w:type="dxa"/>
-          </w:tcPr>
-          <w:p>
-            <w:pPr>
-              <w:jc w:val="both"/>
+            <w:tcW w:w="3936" w:type="dxa"/>
+            <w:shd w:val="clear" w:color="auto" w:fill="EAF1DD" w:themeFill="accent3" w:themeFillTint="33"/>
+          </w:tcPr>
+          <w:p>
+            <w:pPr>
+              <w:pStyle w:val="Listenabsatz"/>
+              <w:numPr>
+                <w:ilvl w:val="0"/>
+                <w:numId w:val="4"/>
+              </w:numPr>
+              <w:ind w:left="142" w:hanging="142"/>
+              <w:rPr>
+                <w:rFonts w:asciiTheme="minorHAnsi" w:hAnsiTheme="minorHAnsi" w:cstheme="minorHAnsi"/>
+                <w:lang w:val="en-GB"/>
+              </w:rPr>
+            </w:pPr>
+            <w:r>
+              <w:rPr>
+                <w:rFonts w:asciiTheme="minorHAnsi" w:hAnsiTheme="minorHAnsi" w:cstheme="minorHAnsi"/>
+                <w:lang w:val="en-GB"/>
+              </w:rPr>
+              <w:t>What happens</w:t>
+            </w:r>
+            <w:r>
+              <w:rPr>
+                <w:rFonts w:asciiTheme="minorHAnsi" w:hAnsiTheme="minorHAnsi" w:cstheme="minorHAnsi"/>
+                <w:lang w:val="en-GB"/>
+              </w:rPr>
+              <w:t xml:space="preserve"> on CSRF?</w:t>
+            </w:r>
+          </w:p>
+        </w:tc>
+        <w:tc>
+          <w:tcPr>
+            <w:tcW w:w="2551" w:type="dxa"/>
+            <w:shd w:val="clear" w:color="auto" w:fill="EAF1DD" w:themeFill="accent3" w:themeFillTint="33"/>
+          </w:tcPr>
+          <w:p>
+            <w:pPr>
               <w:cnfStyle w:val="000000010000" w:firstRow="0" w:lastRow="0" w:firstColumn="0" w:lastColumn="0" w:oddVBand="0" w:evenVBand="0" w:oddHBand="0" w:evenHBand="1" w:firstRowFirstColumn="0" w:firstRowLastColumn="0" w:lastRowFirstColumn="0" w:lastRowLastColumn="0"/>
               <w:rPr>
-                <w:lang w:val="en-GB"/>
-              </w:rPr>
-            </w:pPr>
-          </w:p>
-        </w:tc>
-        <w:tc>
-          <w:tcPr>
-            <w:tcW w:w="3071" w:type="dxa"/>
-          </w:tcPr>
-          <w:p>
-            <w:pPr>
-              <w:jc w:val="both"/>
+                <w:rFonts w:cstheme="minorHAnsi"/>
+                <w:lang w:val="en-GB"/>
+              </w:rPr>
+            </w:pPr>
+            <w:r>
+              <w:rPr>
+                <w:rFonts w:cstheme="minorHAnsi"/>
+                <w:shd w:val="clear" w:color="auto" w:fill="D9D9D9" w:themeFill="background1" w:themeFillShade="D9"/>
+                <w:lang w:val="en-GB"/>
+              </w:rPr>
+              <w:t>HTTP 403</w:t>
+            </w:r>
+            <w:r>
+              <w:rPr>
+                <w:lang w:val="en"/>
+              </w:rPr>
+              <w:t xml:space="preserve"> Forbidden is send to user</w:t>
+            </w:r>
+          </w:p>
+        </w:tc>
+        <w:tc>
+          <w:tcPr>
+            <w:tcW w:w="2801" w:type="dxa"/>
+            <w:shd w:val="clear" w:color="auto" w:fill="EAF1DD" w:themeFill="accent3" w:themeFillTint="33"/>
+          </w:tcPr>
+          <w:p>
+            <w:pPr>
               <w:cnfStyle w:val="000000010000" w:firstRow="0" w:lastRow="0" w:firstColumn="0" w:lastColumn="0" w:oddVBand="0" w:evenVBand="0" w:oddHBand="0" w:evenHBand="1" w:firstRowFirstColumn="0" w:firstRowLastColumn="0" w:lastRowFirstColumn="0" w:lastRowLastColumn="0"/>
               <w:rPr>
-                <w:lang w:val="en-GB"/>
-              </w:rPr>
-            </w:pPr>
+                <w:rFonts w:cstheme="minorHAnsi"/>
+                <w:lang w:val="en-GB"/>
+              </w:rPr>
+            </w:pPr>
+            <w:r>
+              <w:rPr>
+                <w:rFonts w:cstheme="minorHAnsi"/>
+                <w:lang w:val="en-GB"/>
+              </w:rPr>
+              <w:t xml:space="preserve">Exception </w:t>
+            </w:r>
+            <w:proofErr w:type="spellStart"/>
+            <w:r>
+              <w:rPr>
+                <w:rFonts w:cstheme="minorHAnsi"/>
+                <w:shd w:val="clear" w:color="auto" w:fill="D9D9D9" w:themeFill="background1" w:themeFillShade="D9"/>
+                <w:lang w:val="en-GB"/>
+              </w:rPr>
+              <w:t>ActionController</w:t>
+            </w:r>
+            <w:proofErr w:type="spellEnd"/>
+            <w:r>
+              <w:rPr>
+                <w:rFonts w:cstheme="minorHAnsi"/>
+                <w:shd w:val="clear" w:color="auto" w:fill="D9D9D9" w:themeFill="background1" w:themeFillShade="D9"/>
+                <w:lang w:val="en-GB"/>
+              </w:rPr>
+              <w:t xml:space="preserve"> </w:t>
+            </w:r>
+            <w:r>
+              <w:rPr>
+                <w:rFonts w:cstheme="minorHAnsi"/>
+                <w:shd w:val="clear" w:color="auto" w:fill="D9D9D9" w:themeFill="background1" w:themeFillShade="D9"/>
+                <w:lang w:val="en-GB"/>
+              </w:rPr>
+              <w:t>::</w:t>
+            </w:r>
+            <w:proofErr w:type="spellStart"/>
+            <w:r>
+              <w:rPr>
+                <w:rFonts w:cstheme="minorHAnsi"/>
+                <w:shd w:val="clear" w:color="auto" w:fill="D9D9D9" w:themeFill="background1" w:themeFillShade="D9"/>
+                <w:lang w:val="en-GB"/>
+              </w:rPr>
+              <w:t>InvalidAuthenticityToken</w:t>
+            </w:r>
+            <w:proofErr w:type="spellEnd"/>
+            <w:r>
+              <w:rPr>
+                <w:rFonts w:cstheme="minorHAnsi"/>
+                <w:lang w:val="en-GB"/>
+              </w:rPr>
+              <w:t xml:space="preserve"> is thrown</w:t>
+            </w:r>
           </w:p>
         </w:tc>
       </w:tr>
@@ -444,43 +830,123 @@
         <w:tc>
           <w:tcPr>
             <w:cnfStyle w:val="001000000000" w:firstRow="0" w:lastRow="0" w:firstColumn="1" w:lastColumn="0" w:oddVBand="0" w:evenVBand="0" w:oddHBand="0" w:evenHBand="0" w:firstRowFirstColumn="0" w:firstRowLastColumn="0" w:lastRowFirstColumn="0" w:lastRowLastColumn="0"/>
-            <w:tcW w:w="3070" w:type="dxa"/>
-          </w:tcPr>
-          <w:p>
-            <w:pPr>
-              <w:jc w:val="both"/>
-              <w:rPr>
-                <w:lang w:val="en-GB"/>
-              </w:rPr>
-            </w:pPr>
-          </w:p>
-        </w:tc>
-        <w:tc>
-          <w:tcPr>
-            <w:tcW w:w="3071" w:type="dxa"/>
-          </w:tcPr>
-          <w:p>
-            <w:pPr>
-              <w:jc w:val="both"/>
+            <w:tcW w:w="3936" w:type="dxa"/>
+            <w:shd w:val="clear" w:color="auto" w:fill="EAF1DD" w:themeFill="accent3" w:themeFillTint="33"/>
+          </w:tcPr>
+          <w:p>
+            <w:pPr>
+              <w:pStyle w:val="Listenabsatz"/>
+              <w:numPr>
+                <w:ilvl w:val="0"/>
+                <w:numId w:val="4"/>
+              </w:numPr>
+              <w:ind w:left="142" w:hanging="142"/>
+              <w:rPr>
+                <w:rFonts w:cstheme="minorHAnsi"/>
+                <w:lang w:val="en-GB"/>
+              </w:rPr>
+            </w:pPr>
+            <w:hyperlink r:id="rId6" w:history="1">
+              <w:r>
+                <w:rPr>
+                  <w:rFonts w:asciiTheme="minorHAnsi" w:hAnsiTheme="minorHAnsi" w:cstheme="minorHAnsi"/>
+                  <w:bCs w:val="0"/>
+                  <w:color w:val="1F497D" w:themeColor="text2"/>
+                  <w:u w:val="single"/>
+                  <w:lang w:val="en-GB"/>
+                </w:rPr>
+                <w:t>RFC</w:t>
+              </w:r>
+              <w:r>
+                <w:rPr>
+                  <w:rFonts w:asciiTheme="minorHAnsi" w:hAnsiTheme="minorHAnsi" w:cstheme="minorHAnsi"/>
+                  <w:bCs w:val="0"/>
+                  <w:color w:val="1F497D" w:themeColor="text2"/>
+                  <w:u w:val="single"/>
+                  <w:lang w:val="en-GB"/>
+                </w:rPr>
+                <w:t xml:space="preserve"> </w:t>
+              </w:r>
+              <w:r>
+                <w:rPr>
+                  <w:rFonts w:asciiTheme="minorHAnsi" w:hAnsiTheme="minorHAnsi" w:cstheme="minorHAnsi"/>
+                  <w:bCs w:val="0"/>
+                  <w:color w:val="1F497D" w:themeColor="text2"/>
+                  <w:u w:val="single"/>
+                  <w:lang w:val="en-GB"/>
+                </w:rPr>
+                <w:t>2616</w:t>
+              </w:r>
+            </w:hyperlink>
+            <w:r>
+              <w:rPr>
+                <w:rFonts w:asciiTheme="minorHAnsi" w:hAnsiTheme="minorHAnsi" w:cstheme="minorHAnsi"/>
+                <w:b w:val="0"/>
+                <w:lang w:val="en-GB"/>
+              </w:rPr>
+              <w:t>-</w:t>
+            </w:r>
+            <w:r>
+              <w:rPr>
+                <w:rFonts w:asciiTheme="minorHAnsi" w:hAnsiTheme="minorHAnsi" w:cstheme="minorHAnsi"/>
+                <w:b w:val="0"/>
+                <w:lang w:val="en-GB"/>
+              </w:rPr>
+              <w:t>Compliant</w:t>
+            </w:r>
+            <w:r>
+              <w:rPr>
+                <w:rFonts w:asciiTheme="minorHAnsi" w:hAnsiTheme="minorHAnsi" w:cstheme="minorHAnsi"/>
+                <w:b w:val="0"/>
+                <w:lang w:val="en-GB"/>
+              </w:rPr>
+              <w:t xml:space="preserve"> regarding un/safe operations</w:t>
+            </w:r>
+          </w:p>
+        </w:tc>
+        <w:tc>
+          <w:tcPr>
+            <w:tcW w:w="2551" w:type="dxa"/>
+            <w:shd w:val="clear" w:color="auto" w:fill="EAF1DD" w:themeFill="accent3" w:themeFillTint="33"/>
+          </w:tcPr>
+          <w:p>
+            <w:pPr>
               <w:cnfStyle w:val="000000100000" w:firstRow="0" w:lastRow="0" w:firstColumn="0" w:lastColumn="0" w:oddVBand="0" w:evenVBand="0" w:oddHBand="1" w:evenHBand="0" w:firstRowFirstColumn="0" w:firstRowLastColumn="0" w:lastRowFirstColumn="0" w:lastRowLastColumn="0"/>
               <w:rPr>
-                <w:lang w:val="en-GB"/>
-              </w:rPr>
-            </w:pPr>
-          </w:p>
-        </w:tc>
-        <w:tc>
-          <w:tcPr>
-            <w:tcW w:w="3071" w:type="dxa"/>
-          </w:tcPr>
-          <w:p>
-            <w:pPr>
-              <w:jc w:val="both"/>
+                <w:rFonts w:cstheme="minorHAnsi"/>
+                <w:shd w:val="clear" w:color="auto" w:fill="D9D9D9" w:themeFill="background1" w:themeFillShade="D9"/>
+                <w:lang w:val="en-GB"/>
+              </w:rPr>
+            </w:pPr>
+            <w:r>
+              <w:rPr>
+                <w:rFonts w:cstheme="minorHAnsi"/>
+                <w:lang w:val="en-GB"/>
+              </w:rPr>
+              <w:t>Yes</w:t>
+            </w:r>
+          </w:p>
+        </w:tc>
+        <w:tc>
+          <w:tcPr>
+            <w:tcW w:w="2801" w:type="dxa"/>
+            <w:shd w:val="clear" w:color="auto" w:fill="EAF1DD" w:themeFill="accent3" w:themeFillTint="33"/>
+          </w:tcPr>
+          <w:p>
+            <w:pPr>
               <w:cnfStyle w:val="000000100000" w:firstRow="0" w:lastRow="0" w:firstColumn="0" w:lastColumn="0" w:oddVBand="0" w:evenVBand="0" w:oddHBand="1" w:evenHBand="0" w:firstRowFirstColumn="0" w:firstRowLastColumn="0" w:lastRowFirstColumn="0" w:lastRowLastColumn="0"/>
               <w:rPr>
-                <w:lang w:val="en-GB"/>
-              </w:rPr>
-            </w:pPr>
+                <w:rFonts w:cstheme="minorHAnsi"/>
+                <w:lang w:val="en-GB"/>
+              </w:rPr>
+            </w:pPr>
+            <w:r>
+              <w:rPr>
+                <w:rFonts w:cstheme="minorHAnsi"/>
+                <w:lang w:val="en-GB"/>
+              </w:rPr>
+              <w:t>Yes</w:t>
+            </w:r>
           </w:p>
         </w:tc>
       </w:tr>
@@ -491,40 +957,43 @@
         <w:tc>
           <w:tcPr>
             <w:cnfStyle w:val="001000000000" w:firstRow="0" w:lastRow="0" w:firstColumn="1" w:lastColumn="0" w:oddVBand="0" w:evenVBand="0" w:oddHBand="0" w:evenHBand="0" w:firstRowFirstColumn="0" w:firstRowLastColumn="0" w:lastRowFirstColumn="0" w:lastRowLastColumn="0"/>
-            <w:tcW w:w="3070" w:type="dxa"/>
-          </w:tcPr>
-          <w:p>
-            <w:pPr>
-              <w:jc w:val="both"/>
-              <w:rPr>
-                <w:lang w:val="en-GB"/>
-              </w:rPr>
-            </w:pPr>
-          </w:p>
-        </w:tc>
-        <w:tc>
-          <w:tcPr>
-            <w:tcW w:w="3071" w:type="dxa"/>
-          </w:tcPr>
-          <w:p>
-            <w:pPr>
-              <w:jc w:val="both"/>
+            <w:tcW w:w="3936" w:type="dxa"/>
+            <w:shd w:val="clear" w:color="auto" w:fill="FFFFFF" w:themeFill="background1"/>
+          </w:tcPr>
+          <w:p>
+            <w:pPr>
+              <w:rPr>
+                <w:rFonts w:cstheme="minorHAnsi"/>
+                <w:lang w:val="en-GB"/>
+              </w:rPr>
+            </w:pPr>
+          </w:p>
+        </w:tc>
+        <w:tc>
+          <w:tcPr>
+            <w:tcW w:w="2551" w:type="dxa"/>
+            <w:shd w:val="clear" w:color="auto" w:fill="FFFFFF" w:themeFill="background1"/>
+          </w:tcPr>
+          <w:p>
+            <w:pPr>
               <w:cnfStyle w:val="000000010000" w:firstRow="0" w:lastRow="0" w:firstColumn="0" w:lastColumn="0" w:oddVBand="0" w:evenVBand="0" w:oddHBand="0" w:evenHBand="1" w:firstRowFirstColumn="0" w:firstRowLastColumn="0" w:lastRowFirstColumn="0" w:lastRowLastColumn="0"/>
               <w:rPr>
-                <w:lang w:val="en-GB"/>
-              </w:rPr>
-            </w:pPr>
-          </w:p>
-        </w:tc>
-        <w:tc>
-          <w:tcPr>
-            <w:tcW w:w="3071" w:type="dxa"/>
-          </w:tcPr>
-          <w:p>
-            <w:pPr>
-              <w:jc w:val="both"/>
+                <w:rFonts w:cstheme="minorHAnsi"/>
+                <w:lang w:val="en-GB"/>
+              </w:rPr>
+            </w:pPr>
+          </w:p>
+        </w:tc>
+        <w:tc>
+          <w:tcPr>
+            <w:tcW w:w="2801" w:type="dxa"/>
+            <w:shd w:val="clear" w:color="auto" w:fill="FFFFFF" w:themeFill="background1"/>
+          </w:tcPr>
+          <w:p>
+            <w:pPr>
               <w:cnfStyle w:val="000000010000" w:firstRow="0" w:lastRow="0" w:firstColumn="0" w:lastColumn="0" w:oddVBand="0" w:evenVBand="0" w:oddHBand="0" w:evenHBand="1" w:firstRowFirstColumn="0" w:firstRowLastColumn="0" w:lastRowFirstColumn="0" w:lastRowLastColumn="0"/>
               <w:rPr>
+                <w:rFonts w:cstheme="minorHAnsi"/>
                 <w:lang w:val="en-GB"/>
               </w:rPr>
             </w:pPr>
@@ -538,43 +1007,124 @@
         <w:tc>
           <w:tcPr>
             <w:cnfStyle w:val="001000000000" w:firstRow="0" w:lastRow="0" w:firstColumn="1" w:lastColumn="0" w:oddVBand="0" w:evenVBand="0" w:oddHBand="0" w:evenHBand="0" w:firstRowFirstColumn="0" w:firstRowLastColumn="0" w:lastRowFirstColumn="0" w:lastRowLastColumn="0"/>
-            <w:tcW w:w="3070" w:type="dxa"/>
-          </w:tcPr>
-          <w:p>
-            <w:pPr>
-              <w:jc w:val="both"/>
-              <w:rPr>
-                <w:lang w:val="en-GB"/>
-              </w:rPr>
-            </w:pPr>
-          </w:p>
-        </w:tc>
-        <w:tc>
-          <w:tcPr>
-            <w:tcW w:w="3071" w:type="dxa"/>
-          </w:tcPr>
-          <w:p>
-            <w:pPr>
-              <w:jc w:val="both"/>
+            <w:tcW w:w="3936" w:type="dxa"/>
+            <w:shd w:val="clear" w:color="auto" w:fill="EAF1DD" w:themeFill="accent3" w:themeFillTint="33"/>
+          </w:tcPr>
+          <w:p>
+            <w:pPr>
+              <w:rPr>
+                <w:rStyle w:val="mw-headline"/>
+                <w:rFonts w:asciiTheme="minorHAnsi" w:hAnsiTheme="minorHAnsi"/>
+                <w:lang w:val="en"/>
+              </w:rPr>
+            </w:pPr>
+            <w:r>
+              <w:rPr>
+                <w:rStyle w:val="mw-headline"/>
+                <w:rFonts w:asciiTheme="minorHAnsi" w:hAnsiTheme="minorHAnsi"/>
+                <w:lang w:val="en"/>
+              </w:rPr>
+              <w:t>Double submitted cookies</w:t>
+            </w:r>
+          </w:p>
+          <w:p>
+            <w:pPr>
+              <w:rPr>
+                <w:rFonts w:cstheme="minorHAnsi"/>
+                <w:b w:val="0"/>
+                <w:lang w:val="en-GB"/>
+              </w:rPr>
+            </w:pPr>
+            <w:r>
+              <w:rPr>
+                <w:rStyle w:val="mw-headline"/>
+                <w:rFonts w:asciiTheme="minorHAnsi" w:hAnsiTheme="minorHAnsi"/>
+                <w:b w:val="0"/>
+                <w:lang w:val="en"/>
+              </w:rPr>
+              <w:t xml:space="preserve">Send a </w:t>
+            </w:r>
+            <w:r>
+              <w:rPr>
+                <w:rStyle w:val="mw-headline"/>
+                <w:rFonts w:asciiTheme="minorHAnsi" w:hAnsiTheme="minorHAnsi"/>
+                <w:b w:val="0"/>
+                <w:lang w:val="en"/>
+              </w:rPr>
+              <w:t xml:space="preserve">secure value via header </w:t>
+            </w:r>
+            <w:r>
+              <w:rPr>
+                <w:rStyle w:val="mw-headline"/>
+                <w:rFonts w:asciiTheme="minorHAnsi" w:hAnsiTheme="minorHAnsi"/>
+                <w:b w:val="0"/>
+                <w:u w:val="single"/>
+                <w:lang w:val="en"/>
+              </w:rPr>
+              <w:t>and</w:t>
+            </w:r>
+            <w:r>
+              <w:rPr>
+                <w:rStyle w:val="mw-headline"/>
+                <w:rFonts w:asciiTheme="minorHAnsi" w:hAnsiTheme="minorHAnsi"/>
+                <w:b w:val="0"/>
+                <w:lang w:val="en"/>
+              </w:rPr>
+              <w:t xml:space="preserve"> form </w:t>
+            </w:r>
+            <w:r>
+              <w:rPr>
+                <w:rStyle w:val="mw-headline"/>
+                <w:rFonts w:asciiTheme="minorHAnsi" w:hAnsiTheme="minorHAnsi"/>
+                <w:b w:val="0"/>
+                <w:lang w:val="en"/>
+              </w:rPr>
+              <w:t>and verify match on server</w:t>
+            </w:r>
+          </w:p>
+        </w:tc>
+        <w:tc>
+          <w:tcPr>
+            <w:tcW w:w="2551" w:type="dxa"/>
+            <w:shd w:val="clear" w:color="auto" w:fill="EAF1DD" w:themeFill="accent3" w:themeFillTint="33"/>
+          </w:tcPr>
+          <w:p>
+            <w:pPr>
               <w:cnfStyle w:val="000000100000" w:firstRow="0" w:lastRow="0" w:firstColumn="0" w:lastColumn="0" w:oddVBand="0" w:evenVBand="0" w:oddHBand="1" w:evenHBand="0" w:firstRowFirstColumn="0" w:firstRowLastColumn="0" w:lastRowFirstColumn="0" w:lastRowLastColumn="0"/>
               <w:rPr>
-                <w:lang w:val="en-GB"/>
-              </w:rPr>
-            </w:pPr>
-          </w:p>
-        </w:tc>
-        <w:tc>
-          <w:tcPr>
-            <w:tcW w:w="3071" w:type="dxa"/>
-          </w:tcPr>
-          <w:p>
-            <w:pPr>
-              <w:jc w:val="both"/>
+                <w:rFonts w:cstheme="minorHAnsi"/>
+                <w:lang w:val="en-GB"/>
+              </w:rPr>
+            </w:pPr>
+            <w:r>
+              <w:rPr>
+                <w:rFonts w:cstheme="minorHAnsi"/>
+                <w:lang w:val="en-GB"/>
+              </w:rPr>
+              <w:t>No</w:t>
+            </w:r>
+          </w:p>
+        </w:tc>
+        <w:tc>
+          <w:tcPr>
+            <w:tcW w:w="2801" w:type="dxa"/>
+            <w:shd w:val="clear" w:color="auto" w:fill="EAF1DD" w:themeFill="accent3" w:themeFillTint="33"/>
+          </w:tcPr>
+          <w:p>
+            <w:pPr>
               <w:cnfStyle w:val="000000100000" w:firstRow="0" w:lastRow="0" w:firstColumn="0" w:lastColumn="0" w:oddVBand="0" w:evenVBand="0" w:oddHBand="1" w:evenHBand="0" w:firstRowFirstColumn="0" w:firstRowLastColumn="0" w:lastRowFirstColumn="0" w:lastRowLastColumn="0"/>
               <w:rPr>
-                <w:lang w:val="en-GB"/>
-              </w:rPr>
-            </w:pPr>
+                <w:rFonts w:cstheme="minorHAnsi"/>
+                <w:lang w:val="en-GB"/>
+              </w:rPr>
+            </w:pPr>
+            <w:r>
+              <w:rPr>
+                <w:rFonts w:cstheme="minorHAnsi"/>
+                <w:lang w:val="en-GB"/>
+              </w:rPr>
+              <w:t>No</w:t>
+            </w:r>
           </w:p>
         </w:tc>
       </w:tr>
@@ -585,40 +1135,45 @@
         <w:tc>
           <w:tcPr>
             <w:cnfStyle w:val="001000000000" w:firstRow="0" w:lastRow="0" w:firstColumn="1" w:lastColumn="0" w:oddVBand="0" w:evenVBand="0" w:oddHBand="0" w:evenHBand="0" w:firstRowFirstColumn="0" w:firstRowLastColumn="0" w:lastRowFirstColumn="0" w:lastRowLastColumn="0"/>
-            <w:tcW w:w="3070" w:type="dxa"/>
-          </w:tcPr>
-          <w:p>
-            <w:pPr>
-              <w:jc w:val="both"/>
-              <w:rPr>
-                <w:lang w:val="en-GB"/>
-              </w:rPr>
-            </w:pPr>
-          </w:p>
-        </w:tc>
-        <w:tc>
-          <w:tcPr>
-            <w:tcW w:w="3071" w:type="dxa"/>
-          </w:tcPr>
-          <w:p>
-            <w:pPr>
-              <w:jc w:val="both"/>
+            <w:tcW w:w="3936" w:type="dxa"/>
+            <w:shd w:val="clear" w:color="auto" w:fill="FFFFFF" w:themeFill="background1"/>
+          </w:tcPr>
+          <w:p>
+            <w:pPr>
+              <w:rPr>
+                <w:rFonts w:asciiTheme="minorHAnsi" w:hAnsiTheme="minorHAnsi" w:cstheme="minorHAnsi"/>
+                <w:b w:val="0"/>
+                <w:bCs w:val="0"/>
+                <w:lang w:val="en-GB"/>
+              </w:rPr>
+            </w:pPr>
+          </w:p>
+        </w:tc>
+        <w:tc>
+          <w:tcPr>
+            <w:tcW w:w="2551" w:type="dxa"/>
+            <w:shd w:val="clear" w:color="auto" w:fill="FFFFFF" w:themeFill="background1"/>
+          </w:tcPr>
+          <w:p>
+            <w:pPr>
               <w:cnfStyle w:val="000000010000" w:firstRow="0" w:lastRow="0" w:firstColumn="0" w:lastColumn="0" w:oddVBand="0" w:evenVBand="0" w:oddHBand="0" w:evenHBand="1" w:firstRowFirstColumn="0" w:firstRowLastColumn="0" w:lastRowFirstColumn="0" w:lastRowLastColumn="0"/>
               <w:rPr>
-                <w:lang w:val="en-GB"/>
-              </w:rPr>
-            </w:pPr>
-          </w:p>
-        </w:tc>
-        <w:tc>
-          <w:tcPr>
-            <w:tcW w:w="3071" w:type="dxa"/>
-          </w:tcPr>
-          <w:p>
-            <w:pPr>
-              <w:jc w:val="both"/>
+                <w:rFonts w:cstheme="minorHAnsi"/>
+                <w:lang w:val="en-GB"/>
+              </w:rPr>
+            </w:pPr>
+          </w:p>
+        </w:tc>
+        <w:tc>
+          <w:tcPr>
+            <w:tcW w:w="2801" w:type="dxa"/>
+            <w:shd w:val="clear" w:color="auto" w:fill="FFFFFF" w:themeFill="background1"/>
+          </w:tcPr>
+          <w:p>
+            <w:pPr>
               <w:cnfStyle w:val="000000010000" w:firstRow="0" w:lastRow="0" w:firstColumn="0" w:lastColumn="0" w:oddVBand="0" w:evenVBand="0" w:oddHBand="0" w:evenHBand="1" w:firstRowFirstColumn="0" w:firstRowLastColumn="0" w:lastRowFirstColumn="0" w:lastRowLastColumn="0"/>
               <w:rPr>
+                <w:rFonts w:cstheme="minorHAnsi"/>
                 <w:lang w:val="en-GB"/>
               </w:rPr>
             </w:pPr>
@@ -632,43 +1187,27 @@
         <w:tc>
           <w:tcPr>
             <w:cnfStyle w:val="001000000000" w:firstRow="0" w:lastRow="0" w:firstColumn="1" w:lastColumn="0" w:oddVBand="0" w:evenVBand="0" w:oddHBand="0" w:evenHBand="0" w:firstRowFirstColumn="0" w:firstRowLastColumn="0" w:lastRowFirstColumn="0" w:lastRowLastColumn="0"/>
-            <w:tcW w:w="3070" w:type="dxa"/>
-          </w:tcPr>
-          <w:p>
-            <w:pPr>
-              <w:jc w:val="both"/>
-              <w:rPr>
-                <w:lang w:val="en-GB"/>
-              </w:rPr>
-            </w:pPr>
-          </w:p>
-        </w:tc>
-        <w:tc>
-          <w:tcPr>
-            <w:tcW w:w="3071" w:type="dxa"/>
-          </w:tcPr>
-          <w:p>
-            <w:pPr>
-              <w:jc w:val="both"/>
-              <w:cnfStyle w:val="000000100000" w:firstRow="0" w:lastRow="0" w:firstColumn="0" w:lastColumn="0" w:oddVBand="0" w:evenVBand="0" w:oddHBand="1" w:evenHBand="0" w:firstRowFirstColumn="0" w:firstRowLastColumn="0" w:lastRowFirstColumn="0" w:lastRowLastColumn="0"/>
-              <w:rPr>
-                <w:lang w:val="en-GB"/>
-              </w:rPr>
-            </w:pPr>
-          </w:p>
-        </w:tc>
-        <w:tc>
-          <w:tcPr>
-            <w:tcW w:w="3071" w:type="dxa"/>
-          </w:tcPr>
-          <w:p>
-            <w:pPr>
-              <w:jc w:val="both"/>
-              <w:cnfStyle w:val="000000100000" w:firstRow="0" w:lastRow="0" w:firstColumn="0" w:lastColumn="0" w:oddVBand="0" w:evenVBand="0" w:oddHBand="1" w:evenHBand="0" w:firstRowFirstColumn="0" w:firstRowLastColumn="0" w:lastRowFirstColumn="0" w:lastRowLastColumn="0"/>
-              <w:rPr>
-                <w:lang w:val="en-GB"/>
-              </w:rPr>
-            </w:pPr>
+            <w:tcW w:w="9288" w:type="dxa"/>
+            <w:gridSpan w:val="3"/>
+            <w:shd w:val="clear" w:color="auto" w:fill="F2DBDB" w:themeFill="accent2" w:themeFillTint="33"/>
+          </w:tcPr>
+          <w:p>
+            <w:pPr>
+              <w:rPr>
+                <w:rFonts w:asciiTheme="minorHAnsi" w:hAnsiTheme="minorHAnsi" w:cstheme="minorHAnsi"/>
+                <w:sz w:val="28"/>
+                <w:lang w:val="en-GB"/>
+              </w:rPr>
+            </w:pPr>
+            <w:r>
+              <w:rPr>
+                <w:rStyle w:val="mw-headline"/>
+                <w:rFonts w:asciiTheme="minorHAnsi" w:hAnsiTheme="minorHAnsi" w:cstheme="minorHAnsi"/>
+                <w:sz w:val="28"/>
+                <w:lang w:val="en"/>
+              </w:rPr>
+              <w:t>Non-working/weak protections:</w:t>
+            </w:r>
           </w:p>
         </w:tc>
       </w:tr>
@@ -679,43 +1218,155 @@
         <w:tc>
           <w:tcPr>
             <w:cnfStyle w:val="001000000000" w:firstRow="0" w:lastRow="0" w:firstColumn="1" w:lastColumn="0" w:oddVBand="0" w:evenVBand="0" w:oddHBand="0" w:evenHBand="0" w:firstRowFirstColumn="0" w:firstRowLastColumn="0" w:lastRowFirstColumn="0" w:lastRowLastColumn="0"/>
-            <w:tcW w:w="3070" w:type="dxa"/>
-          </w:tcPr>
-          <w:p>
-            <w:pPr>
-              <w:jc w:val="both"/>
-              <w:rPr>
-                <w:lang w:val="en-GB"/>
-              </w:rPr>
-            </w:pPr>
-          </w:p>
-        </w:tc>
-        <w:tc>
-          <w:tcPr>
-            <w:tcW w:w="3071" w:type="dxa"/>
-          </w:tcPr>
-          <w:p>
-            <w:pPr>
-              <w:jc w:val="both"/>
+            <w:tcW w:w="3936" w:type="dxa"/>
+            <w:shd w:val="clear" w:color="auto" w:fill="F2DBDB" w:themeFill="accent2" w:themeFillTint="33"/>
+          </w:tcPr>
+          <w:p>
+            <w:pPr>
+              <w:pStyle w:val="Listenabsatz"/>
+              <w:numPr>
+                <w:ilvl w:val="0"/>
+                <w:numId w:val="4"/>
+              </w:numPr>
+              <w:ind w:left="142" w:hanging="142"/>
+              <w:rPr>
+                <w:rFonts w:asciiTheme="minorHAnsi" w:hAnsiTheme="minorHAnsi" w:cstheme="minorHAnsi"/>
+                <w:lang w:val="en-GB"/>
+              </w:rPr>
+            </w:pPr>
+            <w:r>
+              <w:rPr>
+                <w:rFonts w:asciiTheme="minorHAnsi" w:hAnsiTheme="minorHAnsi" w:cstheme="minorHAnsi"/>
+                <w:lang w:val="en-GB"/>
+              </w:rPr>
+              <w:t xml:space="preserve">Checks referrer on </w:t>
+            </w:r>
+            <w:r>
+              <w:rPr>
+                <w:rFonts w:asciiTheme="minorHAnsi" w:hAnsiTheme="minorHAnsi" w:cstheme="minorHAnsi"/>
+                <w:lang w:val="en-GB"/>
+              </w:rPr>
+              <w:t>retrieval</w:t>
+            </w:r>
+          </w:p>
+          <w:p>
+            <w:pPr>
+              <w:pStyle w:val="Listenabsatz"/>
+              <w:ind w:left="142"/>
+              <w:rPr>
+                <w:rFonts w:asciiTheme="minorHAnsi" w:hAnsiTheme="minorHAnsi" w:cstheme="minorHAnsi"/>
+                <w:b w:val="0"/>
+                <w:lang w:val="en-GB"/>
+              </w:rPr>
+            </w:pPr>
+            <w:r>
+              <w:rPr>
+                <w:rFonts w:asciiTheme="minorHAnsi" w:hAnsiTheme="minorHAnsi" w:cstheme="minorHAnsi"/>
+                <w:b w:val="0"/>
+                <w:lang w:val="en-GB"/>
+              </w:rPr>
+              <w:t>Referrer</w:t>
+            </w:r>
+            <w:r>
+              <w:rPr>
+                <w:rFonts w:asciiTheme="minorHAnsi" w:hAnsiTheme="minorHAnsi" w:cstheme="minorHAnsi"/>
+                <w:b w:val="0"/>
+                <w:lang w:val="en-GB"/>
+              </w:rPr>
+              <w:t>s</w:t>
+            </w:r>
+            <w:r>
+              <w:rPr>
+                <w:rFonts w:asciiTheme="minorHAnsi" w:hAnsiTheme="minorHAnsi" w:cstheme="minorHAnsi"/>
+                <w:b w:val="0"/>
+                <w:lang w:val="en-GB"/>
+              </w:rPr>
+              <w:t xml:space="preserve"> </w:t>
+            </w:r>
+            <w:r>
+              <w:rPr>
+                <w:rFonts w:asciiTheme="minorHAnsi" w:hAnsiTheme="minorHAnsi" w:cstheme="minorHAnsi"/>
+                <w:b w:val="0"/>
+                <w:lang w:val="en-GB"/>
+              </w:rPr>
+              <w:t>can</w:t>
+            </w:r>
+            <w:r>
+              <w:rPr>
+                <w:rFonts w:asciiTheme="minorHAnsi" w:hAnsiTheme="minorHAnsi" w:cstheme="minorHAnsi"/>
+                <w:b w:val="0"/>
+                <w:lang w:val="en-GB"/>
+              </w:rPr>
+              <w:t xml:space="preserve"> easily </w:t>
+            </w:r>
+            <w:r>
+              <w:rPr>
+                <w:rFonts w:asciiTheme="minorHAnsi" w:hAnsiTheme="minorHAnsi" w:cstheme="minorHAnsi"/>
+                <w:b w:val="0"/>
+                <w:lang w:val="en-GB"/>
+              </w:rPr>
+              <w:t xml:space="preserve">be </w:t>
+            </w:r>
+            <w:r>
+              <w:rPr>
+                <w:rFonts w:asciiTheme="minorHAnsi" w:hAnsiTheme="minorHAnsi" w:cstheme="minorHAnsi"/>
+                <w:b w:val="0"/>
+                <w:lang w:val="en-GB"/>
+              </w:rPr>
+              <w:t>faked</w:t>
+            </w:r>
+            <w:r>
+              <w:rPr>
+                <w:rFonts w:asciiTheme="minorHAnsi" w:hAnsiTheme="minorHAnsi" w:cstheme="minorHAnsi"/>
+                <w:b w:val="0"/>
+                <w:lang w:val="en-GB"/>
+              </w:rPr>
+              <w:t xml:space="preserve"> (HTTP)</w:t>
+            </w:r>
+          </w:p>
+        </w:tc>
+        <w:tc>
+          <w:tcPr>
+            <w:tcW w:w="2551" w:type="dxa"/>
+            <w:shd w:val="clear" w:color="auto" w:fill="F2DBDB" w:themeFill="accent2" w:themeFillTint="33"/>
+          </w:tcPr>
+          <w:p>
+            <w:pPr>
               <w:cnfStyle w:val="000000010000" w:firstRow="0" w:lastRow="0" w:firstColumn="0" w:lastColumn="0" w:oddVBand="0" w:evenVBand="0" w:oddHBand="0" w:evenHBand="1" w:firstRowFirstColumn="0" w:firstRowLastColumn="0" w:lastRowFirstColumn="0" w:lastRowLastColumn="0"/>
               <w:rPr>
-                <w:lang w:val="en-GB"/>
-              </w:rPr>
-            </w:pPr>
-          </w:p>
-        </w:tc>
-        <w:tc>
-          <w:tcPr>
-            <w:tcW w:w="3071" w:type="dxa"/>
-          </w:tcPr>
-          <w:p>
-            <w:pPr>
-              <w:jc w:val="both"/>
+                <w:rFonts w:cstheme="minorHAnsi"/>
+                <w:lang w:val="en-GB"/>
+              </w:rPr>
+            </w:pPr>
+            <w:r>
+              <w:rPr>
+                <w:rFonts w:cstheme="minorHAnsi"/>
+                <w:lang w:val="en-GB"/>
+              </w:rPr>
+              <w:t>Yes, only for HTTPS</w:t>
+            </w:r>
+          </w:p>
+        </w:tc>
+        <w:tc>
+          <w:tcPr>
+            <w:tcW w:w="2801" w:type="dxa"/>
+            <w:shd w:val="clear" w:color="auto" w:fill="F2DBDB" w:themeFill="accent2" w:themeFillTint="33"/>
+          </w:tcPr>
+          <w:p>
+            <w:pPr>
               <w:cnfStyle w:val="000000010000" w:firstRow="0" w:lastRow="0" w:firstColumn="0" w:lastColumn="0" w:oddVBand="0" w:evenVBand="0" w:oddHBand="0" w:evenHBand="1" w:firstRowFirstColumn="0" w:firstRowLastColumn="0" w:lastRowFirstColumn="0" w:lastRowLastColumn="0"/>
               <w:rPr>
-                <w:lang w:val="en-GB"/>
-              </w:rPr>
-            </w:pPr>
+                <w:rFonts w:cstheme="minorHAnsi"/>
+                <w:lang w:val="en-GB"/>
+              </w:rPr>
+            </w:pPr>
+            <w:r>
+              <w:rPr>
+                <w:rFonts w:cstheme="minorHAnsi"/>
+                <w:lang w:val="en-GB"/>
+              </w:rPr>
+              <w:t>No</w:t>
+            </w:r>
           </w:p>
         </w:tc>
       </w:tr>
@@ -726,43 +1377,100 @@
         <w:tc>
           <w:tcPr>
             <w:cnfStyle w:val="001000000000" w:firstRow="0" w:lastRow="0" w:firstColumn="1" w:lastColumn="0" w:oddVBand="0" w:evenVBand="0" w:oddHBand="0" w:evenHBand="0" w:firstRowFirstColumn="0" w:firstRowLastColumn="0" w:lastRowFirstColumn="0" w:lastRowLastColumn="0"/>
-            <w:tcW w:w="3070" w:type="dxa"/>
-          </w:tcPr>
-          <w:p>
-            <w:pPr>
-              <w:jc w:val="both"/>
-              <w:rPr>
-                <w:lang w:val="en-GB"/>
-              </w:rPr>
-            </w:pPr>
-          </w:p>
-        </w:tc>
-        <w:tc>
-          <w:tcPr>
-            <w:tcW w:w="3071" w:type="dxa"/>
-          </w:tcPr>
-          <w:p>
-            <w:pPr>
-              <w:jc w:val="both"/>
+            <w:tcW w:w="3936" w:type="dxa"/>
+            <w:shd w:val="clear" w:color="auto" w:fill="F2DBDB" w:themeFill="accent2" w:themeFillTint="33"/>
+          </w:tcPr>
+          <w:p>
+            <w:pPr>
+              <w:pStyle w:val="Listenabsatz"/>
+              <w:numPr>
+                <w:ilvl w:val="0"/>
+                <w:numId w:val="4"/>
+              </w:numPr>
+              <w:ind w:left="142" w:hanging="142"/>
+              <w:rPr>
+                <w:rFonts w:asciiTheme="minorHAnsi" w:hAnsiTheme="minorHAnsi" w:cstheme="minorHAnsi"/>
+                <w:lang w:val="en-GB"/>
+              </w:rPr>
+            </w:pPr>
+            <w:r>
+              <w:rPr>
+                <w:rFonts w:asciiTheme="minorHAnsi" w:hAnsiTheme="minorHAnsi" w:cstheme="minorHAnsi"/>
+                <w:lang w:val="en-GB"/>
+              </w:rPr>
+              <w:t>Using a Secret Cookie</w:t>
+            </w:r>
+          </w:p>
+          <w:p>
+            <w:pPr>
+              <w:pStyle w:val="Listenabsatz"/>
+              <w:ind w:left="142"/>
+              <w:rPr>
+                <w:rFonts w:asciiTheme="minorHAnsi" w:hAnsiTheme="minorHAnsi" w:cstheme="minorHAnsi"/>
+                <w:b w:val="0"/>
+                <w:lang w:val="en-GB"/>
+              </w:rPr>
+            </w:pPr>
+            <w:r>
+              <w:rPr>
+                <w:rFonts w:asciiTheme="minorHAnsi" w:hAnsiTheme="minorHAnsi" w:cstheme="minorHAnsi"/>
+                <w:b w:val="0"/>
+                <w:lang w:val="en-GB"/>
+              </w:rPr>
+              <w:t xml:space="preserve">Cookies are always send </w:t>
+            </w:r>
+            <w:r>
+              <w:rPr>
+                <w:rFonts w:asciiTheme="minorHAnsi" w:hAnsiTheme="minorHAnsi" w:cstheme="minorHAnsi"/>
+                <w:b w:val="0"/>
+                <w:lang w:val="en-GB"/>
+              </w:rPr>
+              <w:t>and thus easily available</w:t>
+            </w:r>
+          </w:p>
+        </w:tc>
+        <w:tc>
+          <w:tcPr>
+            <w:tcW w:w="2551" w:type="dxa"/>
+            <w:shd w:val="clear" w:color="auto" w:fill="F2DBDB" w:themeFill="accent2" w:themeFillTint="33"/>
+          </w:tcPr>
+          <w:p>
+            <w:pPr>
               <w:cnfStyle w:val="000000100000" w:firstRow="0" w:lastRow="0" w:firstColumn="0" w:lastColumn="0" w:oddVBand="0" w:evenVBand="0" w:oddHBand="1" w:evenHBand="0" w:firstRowFirstColumn="0" w:firstRowLastColumn="0" w:lastRowFirstColumn="0" w:lastRowLastColumn="0"/>
               <w:rPr>
-                <w:lang w:val="en-GB"/>
-              </w:rPr>
-            </w:pPr>
-          </w:p>
-        </w:tc>
-        <w:tc>
-          <w:tcPr>
-            <w:tcW w:w="3071" w:type="dxa"/>
-          </w:tcPr>
-          <w:p>
-            <w:pPr>
-              <w:jc w:val="both"/>
+                <w:rFonts w:cstheme="minorHAnsi"/>
+                <w:lang w:val="en-GB"/>
+              </w:rPr>
+            </w:pPr>
+            <w:r>
+              <w:rPr>
+                <w:rFonts w:cstheme="minorHAnsi"/>
+                <w:lang w:val="en-GB"/>
+              </w:rPr>
+              <w:t>No</w:t>
+            </w:r>
+          </w:p>
+        </w:tc>
+        <w:tc>
+          <w:tcPr>
+            <w:tcW w:w="2801" w:type="dxa"/>
+            <w:shd w:val="clear" w:color="auto" w:fill="F2DBDB" w:themeFill="accent2" w:themeFillTint="33"/>
+          </w:tcPr>
+          <w:p>
+            <w:pPr>
               <w:cnfStyle w:val="000000100000" w:firstRow="0" w:lastRow="0" w:firstColumn="0" w:lastColumn="0" w:oddVBand="0" w:evenVBand="0" w:oddHBand="1" w:evenHBand="0" w:firstRowFirstColumn="0" w:firstRowLastColumn="0" w:lastRowFirstColumn="0" w:lastRowLastColumn="0"/>
               <w:rPr>
-                <w:lang w:val="en-GB"/>
-              </w:rPr>
-            </w:pPr>
+                <w:rFonts w:cstheme="minorHAnsi"/>
+                <w:lang w:val="en-GB"/>
+              </w:rPr>
+            </w:pPr>
+            <w:r>
+              <w:rPr>
+                <w:rFonts w:cstheme="minorHAnsi"/>
+                <w:lang w:val="en-GB"/>
+              </w:rPr>
+              <w:t>No</w:t>
+            </w:r>
           </w:p>
         </w:tc>
       </w:tr>
@@ -773,43 +1481,92 @@
         <w:tc>
           <w:tcPr>
             <w:cnfStyle w:val="001000000000" w:firstRow="0" w:lastRow="0" w:firstColumn="1" w:lastColumn="0" w:oddVBand="0" w:evenVBand="0" w:oddHBand="0" w:evenHBand="0" w:firstRowFirstColumn="0" w:firstRowLastColumn="0" w:lastRowFirstColumn="0" w:lastRowLastColumn="0"/>
-            <w:tcW w:w="3070" w:type="dxa"/>
-          </w:tcPr>
-          <w:p>
-            <w:pPr>
-              <w:jc w:val="both"/>
-              <w:rPr>
-                <w:lang w:val="en-GB"/>
-              </w:rPr>
-            </w:pPr>
-          </w:p>
-        </w:tc>
-        <w:tc>
-          <w:tcPr>
-            <w:tcW w:w="3071" w:type="dxa"/>
-          </w:tcPr>
-          <w:p>
-            <w:pPr>
-              <w:jc w:val="both"/>
+            <w:tcW w:w="3936" w:type="dxa"/>
+            <w:shd w:val="clear" w:color="auto" w:fill="F2DBDB" w:themeFill="accent2" w:themeFillTint="33"/>
+          </w:tcPr>
+          <w:p>
+            <w:pPr>
+              <w:pStyle w:val="Listenabsatz"/>
+              <w:numPr>
+                <w:ilvl w:val="0"/>
+                <w:numId w:val="4"/>
+              </w:numPr>
+              <w:ind w:left="142" w:hanging="142"/>
+              <w:rPr>
+                <w:rFonts w:asciiTheme="minorHAnsi" w:hAnsiTheme="minorHAnsi" w:cstheme="minorHAnsi"/>
+                <w:lang w:val="en-GB"/>
+              </w:rPr>
+            </w:pPr>
+            <w:r>
+              <w:rPr>
+                <w:rFonts w:asciiTheme="minorHAnsi" w:hAnsiTheme="minorHAnsi" w:cstheme="minorHAnsi"/>
+                <w:lang w:val="en-GB"/>
+              </w:rPr>
+              <w:t>Only Accepting POST Requests</w:t>
+            </w:r>
+          </w:p>
+          <w:p>
+            <w:pPr>
+              <w:pStyle w:val="Listenabsatz"/>
+              <w:ind w:left="142"/>
+              <w:rPr>
+                <w:rFonts w:asciiTheme="minorHAnsi" w:hAnsiTheme="minorHAnsi" w:cstheme="minorHAnsi"/>
+                <w:b w:val="0"/>
+                <w:lang w:val="en-GB"/>
+              </w:rPr>
+            </w:pPr>
+            <w:r>
+              <w:rPr>
+                <w:rFonts w:asciiTheme="minorHAnsi" w:hAnsiTheme="minorHAnsi" w:cstheme="minorHAnsi"/>
+                <w:b w:val="0"/>
+                <w:lang w:val="en-GB"/>
+              </w:rPr>
+              <w:t>POST requests can easily be faked</w:t>
+            </w:r>
+          </w:p>
+        </w:tc>
+        <w:tc>
+          <w:tcPr>
+            <w:tcW w:w="2551" w:type="dxa"/>
+            <w:shd w:val="clear" w:color="auto" w:fill="F2DBDB" w:themeFill="accent2" w:themeFillTint="33"/>
+          </w:tcPr>
+          <w:p>
+            <w:pPr>
               <w:cnfStyle w:val="000000010000" w:firstRow="0" w:lastRow="0" w:firstColumn="0" w:lastColumn="0" w:oddVBand="0" w:evenVBand="0" w:oddHBand="0" w:evenHBand="1" w:firstRowFirstColumn="0" w:firstRowLastColumn="0" w:lastRowFirstColumn="0" w:lastRowLastColumn="0"/>
               <w:rPr>
-                <w:lang w:val="en-GB"/>
-              </w:rPr>
-            </w:pPr>
-          </w:p>
-        </w:tc>
-        <w:tc>
-          <w:tcPr>
-            <w:tcW w:w="3071" w:type="dxa"/>
-          </w:tcPr>
-          <w:p>
-            <w:pPr>
-              <w:jc w:val="both"/>
+                <w:rFonts w:cstheme="minorHAnsi"/>
+                <w:lang w:val="en-GB"/>
+              </w:rPr>
+            </w:pPr>
+            <w:r>
+              <w:rPr>
+                <w:rFonts w:cstheme="minorHAnsi"/>
+                <w:lang w:val="en-GB"/>
+              </w:rPr>
+              <w:t>No</w:t>
+            </w:r>
+          </w:p>
+        </w:tc>
+        <w:tc>
+          <w:tcPr>
+            <w:tcW w:w="2801" w:type="dxa"/>
+            <w:shd w:val="clear" w:color="auto" w:fill="F2DBDB" w:themeFill="accent2" w:themeFillTint="33"/>
+          </w:tcPr>
+          <w:p>
+            <w:pPr>
               <w:cnfStyle w:val="000000010000" w:firstRow="0" w:lastRow="0" w:firstColumn="0" w:lastColumn="0" w:oddVBand="0" w:evenVBand="0" w:oddHBand="0" w:evenHBand="1" w:firstRowFirstColumn="0" w:firstRowLastColumn="0" w:lastRowFirstColumn="0" w:lastRowLastColumn="0"/>
               <w:rPr>
-                <w:lang w:val="en-GB"/>
-              </w:rPr>
-            </w:pPr>
+                <w:rFonts w:cstheme="minorHAnsi"/>
+                <w:lang w:val="en-GB"/>
+              </w:rPr>
+            </w:pPr>
+            <w:r>
+              <w:rPr>
+                <w:rFonts w:cstheme="minorHAnsi"/>
+                <w:lang w:val="en-GB"/>
+              </w:rPr>
+              <w:t>No</w:t>
+            </w:r>
           </w:p>
         </w:tc>
       </w:tr>
@@ -820,237 +1577,242 @@
         <w:tc>
           <w:tcPr>
             <w:cnfStyle w:val="001000000000" w:firstRow="0" w:lastRow="0" w:firstColumn="1" w:lastColumn="0" w:oddVBand="0" w:evenVBand="0" w:oddHBand="0" w:evenHBand="0" w:firstRowFirstColumn="0" w:firstRowLastColumn="0" w:lastRowFirstColumn="0" w:lastRowLastColumn="0"/>
-            <w:tcW w:w="3070" w:type="dxa"/>
-          </w:tcPr>
-          <w:p>
-            <w:pPr>
-              <w:jc w:val="both"/>
-              <w:rPr>
-                <w:lang w:val="en-GB"/>
-              </w:rPr>
-            </w:pPr>
-          </w:p>
-        </w:tc>
-        <w:tc>
-          <w:tcPr>
-            <w:tcW w:w="3071" w:type="dxa"/>
-          </w:tcPr>
-          <w:p>
-            <w:pPr>
-              <w:jc w:val="both"/>
+            <w:tcW w:w="3936" w:type="dxa"/>
+            <w:shd w:val="clear" w:color="auto" w:fill="F2DBDB" w:themeFill="accent2" w:themeFillTint="33"/>
+          </w:tcPr>
+          <w:p>
+            <w:pPr>
+              <w:pStyle w:val="Listenabsatz"/>
+              <w:numPr>
+                <w:ilvl w:val="0"/>
+                <w:numId w:val="4"/>
+              </w:numPr>
+              <w:ind w:left="142" w:hanging="142"/>
+              <w:rPr>
+                <w:rFonts w:asciiTheme="minorHAnsi" w:hAnsiTheme="minorHAnsi" w:cstheme="minorHAnsi"/>
+                <w:lang w:val="en-GB"/>
+              </w:rPr>
+            </w:pPr>
+            <w:r>
+              <w:rPr>
+                <w:rFonts w:asciiTheme="minorHAnsi" w:hAnsiTheme="minorHAnsi" w:cstheme="minorHAnsi"/>
+                <w:lang w:val="en-GB"/>
+              </w:rPr>
+              <w:t>Multi-Step Transactions</w:t>
+            </w:r>
+          </w:p>
+          <w:p>
+            <w:pPr>
+              <w:pStyle w:val="Listenabsatz"/>
+              <w:ind w:left="142"/>
+              <w:rPr>
+                <w:rFonts w:asciiTheme="minorHAnsi" w:hAnsiTheme="minorHAnsi" w:cstheme="minorHAnsi"/>
+                <w:lang w:val="en-GB"/>
+              </w:rPr>
+            </w:pPr>
+            <w:r>
+              <w:rPr>
+                <w:rFonts w:asciiTheme="minorHAnsi" w:hAnsiTheme="minorHAnsi" w:cstheme="minorHAnsi"/>
+                <w:b w:val="0"/>
+                <w:lang w:val="en-GB"/>
+              </w:rPr>
+              <w:t>If attacker may predict the transaction steps CSRF is still possible</w:t>
+            </w:r>
+          </w:p>
+        </w:tc>
+        <w:tc>
+          <w:tcPr>
+            <w:tcW w:w="2551" w:type="dxa"/>
+            <w:shd w:val="clear" w:color="auto" w:fill="F2DBDB" w:themeFill="accent2" w:themeFillTint="33"/>
+          </w:tcPr>
+          <w:p>
+            <w:pPr>
               <w:cnfStyle w:val="000000100000" w:firstRow="0" w:lastRow="0" w:firstColumn="0" w:lastColumn="0" w:oddVBand="0" w:evenVBand="0" w:oddHBand="1" w:evenHBand="0" w:firstRowFirstColumn="0" w:firstRowLastColumn="0" w:lastRowFirstColumn="0" w:lastRowLastColumn="0"/>
               <w:rPr>
-                <w:lang w:val="en-GB"/>
-              </w:rPr>
-            </w:pPr>
-          </w:p>
-        </w:tc>
-        <w:tc>
-          <w:tcPr>
-            <w:tcW w:w="3071" w:type="dxa"/>
-          </w:tcPr>
-          <w:p>
-            <w:pPr>
-              <w:jc w:val="both"/>
+                <w:rFonts w:cstheme="minorHAnsi"/>
+                <w:lang w:val="en-GB"/>
+              </w:rPr>
+            </w:pPr>
+            <w:r>
+              <w:rPr>
+                <w:rFonts w:cstheme="minorHAnsi"/>
+                <w:lang w:val="en-GB"/>
+              </w:rPr>
+              <w:t>No</w:t>
+            </w:r>
+          </w:p>
+        </w:tc>
+        <w:tc>
+          <w:tcPr>
+            <w:tcW w:w="2801" w:type="dxa"/>
+            <w:shd w:val="clear" w:color="auto" w:fill="F2DBDB" w:themeFill="accent2" w:themeFillTint="33"/>
+          </w:tcPr>
+          <w:p>
+            <w:pPr>
               <w:cnfStyle w:val="000000100000" w:firstRow="0" w:lastRow="0" w:firstColumn="0" w:lastColumn="0" w:oddVBand="0" w:evenVBand="0" w:oddHBand="1" w:evenHBand="0" w:firstRowFirstColumn="0" w:firstRowLastColumn="0" w:lastRowFirstColumn="0" w:lastRowLastColumn="0"/>
               <w:rPr>
-                <w:lang w:val="en-GB"/>
-              </w:rPr>
-            </w:pPr>
-          </w:p>
-        </w:tc>
-      </w:tr>
-      <w:tr>
-        <w:trPr>
-          <w:cnfStyle w:val="000000010000" w:firstRow="0" w:lastRow="0" w:firstColumn="0" w:lastColumn="0" w:oddVBand="0" w:evenVBand="0" w:oddHBand="0" w:evenHBand="1" w:firstRowFirstColumn="0" w:firstRowLastColumn="0" w:lastRowFirstColumn="0" w:lastRowLastColumn="0"/>
-        </w:trPr>
-        <w:tc>
-          <w:tcPr>
-            <w:cnfStyle w:val="001000000000" w:firstRow="0" w:lastRow="0" w:firstColumn="1" w:lastColumn="0" w:oddVBand="0" w:evenVBand="0" w:oddHBand="0" w:evenHBand="0" w:firstRowFirstColumn="0" w:firstRowLastColumn="0" w:lastRowFirstColumn="0" w:lastRowLastColumn="0"/>
-            <w:tcW w:w="3070" w:type="dxa"/>
-          </w:tcPr>
-          <w:p>
-            <w:pPr>
-              <w:jc w:val="both"/>
-              <w:rPr>
-                <w:lang w:val="en-GB"/>
-              </w:rPr>
-            </w:pPr>
-          </w:p>
-        </w:tc>
-        <w:tc>
-          <w:tcPr>
-            <w:tcW w:w="3071" w:type="dxa"/>
-          </w:tcPr>
-          <w:p>
-            <w:pPr>
-              <w:jc w:val="both"/>
-              <w:cnfStyle w:val="000000010000" w:firstRow="0" w:lastRow="0" w:firstColumn="0" w:lastColumn="0" w:oddVBand="0" w:evenVBand="0" w:oddHBand="0" w:evenHBand="1" w:firstRowFirstColumn="0" w:firstRowLastColumn="0" w:lastRowFirstColumn="0" w:lastRowLastColumn="0"/>
-              <w:rPr>
-                <w:lang w:val="en-GB"/>
-              </w:rPr>
-            </w:pPr>
-          </w:p>
-        </w:tc>
-        <w:tc>
-          <w:tcPr>
-            <w:tcW w:w="3071" w:type="dxa"/>
-          </w:tcPr>
-          <w:p>
-            <w:pPr>
-              <w:jc w:val="both"/>
-              <w:cnfStyle w:val="000000010000" w:firstRow="0" w:lastRow="0" w:firstColumn="0" w:lastColumn="0" w:oddVBand="0" w:evenVBand="0" w:oddHBand="0" w:evenHBand="1" w:firstRowFirstColumn="0" w:firstRowLastColumn="0" w:lastRowFirstColumn="0" w:lastRowLastColumn="0"/>
-              <w:rPr>
-                <w:lang w:val="en-GB"/>
-              </w:rPr>
-            </w:pPr>
-          </w:p>
-        </w:tc>
-      </w:tr>
-      <w:tr>
-        <w:trPr>
-          <w:cnfStyle w:val="000000100000" w:firstRow="0" w:lastRow="0" w:firstColumn="0" w:lastColumn="0" w:oddVBand="0" w:evenVBand="0" w:oddHBand="1" w:evenHBand="0" w:firstRowFirstColumn="0" w:firstRowLastColumn="0" w:lastRowFirstColumn="0" w:lastRowLastColumn="0"/>
-        </w:trPr>
-        <w:tc>
-          <w:tcPr>
-            <w:cnfStyle w:val="001000000000" w:firstRow="0" w:lastRow="0" w:firstColumn="1" w:lastColumn="0" w:oddVBand="0" w:evenVBand="0" w:oddHBand="0" w:evenHBand="0" w:firstRowFirstColumn="0" w:firstRowLastColumn="0" w:lastRowFirstColumn="0" w:lastRowLastColumn="0"/>
-            <w:tcW w:w="3070" w:type="dxa"/>
-          </w:tcPr>
-          <w:p>
-            <w:pPr>
-              <w:jc w:val="both"/>
-              <w:rPr>
-                <w:lang w:val="en-GB"/>
-              </w:rPr>
-            </w:pPr>
-          </w:p>
-        </w:tc>
-        <w:tc>
-          <w:tcPr>
-            <w:tcW w:w="3071" w:type="dxa"/>
-          </w:tcPr>
-          <w:p>
-            <w:pPr>
-              <w:jc w:val="both"/>
-              <w:cnfStyle w:val="000000100000" w:firstRow="0" w:lastRow="0" w:firstColumn="0" w:lastColumn="0" w:oddVBand="0" w:evenVBand="0" w:oddHBand="1" w:evenHBand="0" w:firstRowFirstColumn="0" w:firstRowLastColumn="0" w:lastRowFirstColumn="0" w:lastRowLastColumn="0"/>
-              <w:rPr>
-                <w:lang w:val="en-GB"/>
-              </w:rPr>
-            </w:pPr>
-          </w:p>
-        </w:tc>
-        <w:tc>
-          <w:tcPr>
-            <w:tcW w:w="3071" w:type="dxa"/>
-          </w:tcPr>
-          <w:p>
-            <w:pPr>
-              <w:jc w:val="both"/>
-              <w:cnfStyle w:val="000000100000" w:firstRow="0" w:lastRow="0" w:firstColumn="0" w:lastColumn="0" w:oddVBand="0" w:evenVBand="0" w:oddHBand="1" w:evenHBand="0" w:firstRowFirstColumn="0" w:firstRowLastColumn="0" w:lastRowFirstColumn="0" w:lastRowLastColumn="0"/>
-              <w:rPr>
-                <w:lang w:val="en-GB"/>
-              </w:rPr>
-            </w:pPr>
-          </w:p>
-        </w:tc>
-      </w:tr>
-      <w:tr>
-        <w:trPr>
-          <w:cnfStyle w:val="000000010000" w:firstRow="0" w:lastRow="0" w:firstColumn="0" w:lastColumn="0" w:oddVBand="0" w:evenVBand="0" w:oddHBand="0" w:evenHBand="1" w:firstRowFirstColumn="0" w:firstRowLastColumn="0" w:lastRowFirstColumn="0" w:lastRowLastColumn="0"/>
-        </w:trPr>
-        <w:tc>
-          <w:tcPr>
-            <w:cnfStyle w:val="001000000000" w:firstRow="0" w:lastRow="0" w:firstColumn="1" w:lastColumn="0" w:oddVBand="0" w:evenVBand="0" w:oddHBand="0" w:evenHBand="0" w:firstRowFirstColumn="0" w:firstRowLastColumn="0" w:lastRowFirstColumn="0" w:lastRowLastColumn="0"/>
-            <w:tcW w:w="3070" w:type="dxa"/>
-          </w:tcPr>
-          <w:p>
-            <w:pPr>
-              <w:jc w:val="both"/>
-              <w:rPr>
-                <w:lang w:val="en-GB"/>
-              </w:rPr>
-            </w:pPr>
-            <w:bookmarkStart w:id="0" w:name="_GoBack"/>
-          </w:p>
-        </w:tc>
-        <w:tc>
-          <w:tcPr>
-            <w:tcW w:w="3071" w:type="dxa"/>
-          </w:tcPr>
-          <w:p>
-            <w:pPr>
-              <w:jc w:val="both"/>
-              <w:cnfStyle w:val="000000010000" w:firstRow="0" w:lastRow="0" w:firstColumn="0" w:lastColumn="0" w:oddVBand="0" w:evenVBand="0" w:oddHBand="0" w:evenHBand="1" w:firstRowFirstColumn="0" w:firstRowLastColumn="0" w:lastRowFirstColumn="0" w:lastRowLastColumn="0"/>
-              <w:rPr>
-                <w:lang w:val="en-GB"/>
-              </w:rPr>
-            </w:pPr>
-          </w:p>
-        </w:tc>
-        <w:tc>
-          <w:tcPr>
-            <w:tcW w:w="3071" w:type="dxa"/>
-          </w:tcPr>
-          <w:p>
-            <w:pPr>
-              <w:jc w:val="both"/>
-              <w:cnfStyle w:val="000000010000" w:firstRow="0" w:lastRow="0" w:firstColumn="0" w:lastColumn="0" w:oddVBand="0" w:evenVBand="0" w:oddHBand="0" w:evenHBand="1" w:firstRowFirstColumn="0" w:firstRowLastColumn="0" w:lastRowFirstColumn="0" w:lastRowLastColumn="0"/>
-              <w:rPr>
-                <w:lang w:val="en-GB"/>
-              </w:rPr>
-            </w:pPr>
-          </w:p>
-        </w:tc>
-      </w:tr>
-      <w:bookmarkEnd w:id="0"/>
-      <w:tr>
-        <w:trPr>
-          <w:cnfStyle w:val="000000100000" w:firstRow="0" w:lastRow="0" w:firstColumn="0" w:lastColumn="0" w:oddVBand="0" w:evenVBand="0" w:oddHBand="1" w:evenHBand="0" w:firstRowFirstColumn="0" w:firstRowLastColumn="0" w:lastRowFirstColumn="0" w:lastRowLastColumn="0"/>
-        </w:trPr>
-        <w:tc>
-          <w:tcPr>
-            <w:cnfStyle w:val="001000000000" w:firstRow="0" w:lastRow="0" w:firstColumn="1" w:lastColumn="0" w:oddVBand="0" w:evenVBand="0" w:oddHBand="0" w:evenHBand="0" w:firstRowFirstColumn="0" w:firstRowLastColumn="0" w:lastRowFirstColumn="0" w:lastRowLastColumn="0"/>
-            <w:tcW w:w="3070" w:type="dxa"/>
-          </w:tcPr>
-          <w:p>
-            <w:pPr>
-              <w:jc w:val="both"/>
-              <w:rPr>
-                <w:lang w:val="en-GB"/>
-              </w:rPr>
-            </w:pPr>
-          </w:p>
-        </w:tc>
-        <w:tc>
-          <w:tcPr>
-            <w:tcW w:w="3071" w:type="dxa"/>
-          </w:tcPr>
-          <w:p>
-            <w:pPr>
-              <w:jc w:val="both"/>
-              <w:cnfStyle w:val="000000100000" w:firstRow="0" w:lastRow="0" w:firstColumn="0" w:lastColumn="0" w:oddVBand="0" w:evenVBand="0" w:oddHBand="1" w:evenHBand="0" w:firstRowFirstColumn="0" w:firstRowLastColumn="0" w:lastRowFirstColumn="0" w:lastRowLastColumn="0"/>
-              <w:rPr>
-                <w:lang w:val="en-GB"/>
-              </w:rPr>
-            </w:pPr>
-          </w:p>
-        </w:tc>
-        <w:tc>
-          <w:tcPr>
-            <w:tcW w:w="3071" w:type="dxa"/>
-          </w:tcPr>
-          <w:p>
-            <w:pPr>
-              <w:jc w:val="both"/>
-              <w:cnfStyle w:val="000000100000" w:firstRow="0" w:lastRow="0" w:firstColumn="0" w:lastColumn="0" w:oddVBand="0" w:evenVBand="0" w:oddHBand="1" w:evenHBand="0" w:firstRowFirstColumn="0" w:firstRowLastColumn="0" w:lastRowFirstColumn="0" w:lastRowLastColumn="0"/>
-              <w:rPr>
-                <w:lang w:val="en-GB"/>
-              </w:rPr>
-            </w:pPr>
+                <w:rFonts w:cstheme="minorHAnsi"/>
+                <w:lang w:val="en-GB"/>
+              </w:rPr>
+            </w:pPr>
+            <w:r>
+              <w:rPr>
+                <w:rFonts w:cstheme="minorHAnsi"/>
+                <w:lang w:val="en-GB"/>
+              </w:rPr>
+              <w:t>No</w:t>
+            </w:r>
           </w:p>
         </w:tc>
       </w:tr>
     </w:tbl>
+    <w:p>
+      <w:pPr>
+        <w:spacing w:before="480" w:after="0"/>
+        <w:jc w:val="both"/>
+        <w:rPr>
+          <w:b/>
+          <w:lang w:val="en-GB"/>
+        </w:rPr>
+      </w:pPr>
+      <w:r>
+        <w:rPr>
+          <w:b/>
+          <w:lang w:val="en-GB"/>
+        </w:rPr>
+        <w:t>Sources:</w:t>
+      </w:r>
+    </w:p>
+    <w:p>
+      <w:pPr>
+        <w:pStyle w:val="Listenabsatz"/>
+        <w:numPr>
+          <w:ilvl w:val="0"/>
+          <w:numId w:val="6"/>
+        </w:numPr>
+        <w:spacing w:after="0"/>
+        <w:ind w:left="142" w:hanging="142"/>
+        <w:jc w:val="both"/>
+        <w:rPr>
+          <w:sz w:val="18"/>
+          <w:lang w:val="en-GB"/>
+        </w:rPr>
+      </w:pPr>
+      <w:hyperlink r:id="rId7" w:history="1">
+        <w:r>
+          <w:rPr>
+            <w:rStyle w:val="Hyperlink"/>
+            <w:sz w:val="18"/>
+            <w:lang w:val="en-GB"/>
+          </w:rPr>
+          <w:t>http://archives.ryandaigle.com/articles/2007/9/24/what-s-new-in-edge-rails-better-cross-site-request-forging-prevention</w:t>
+        </w:r>
+      </w:hyperlink>
+    </w:p>
+    <w:p>
+      <w:pPr>
+        <w:pStyle w:val="Listenabsatz"/>
+        <w:numPr>
+          <w:ilvl w:val="0"/>
+          <w:numId w:val="6"/>
+        </w:numPr>
+        <w:spacing w:after="0"/>
+        <w:ind w:left="142" w:hanging="142"/>
+        <w:jc w:val="both"/>
+        <w:rPr>
+          <w:sz w:val="18"/>
+          <w:lang w:val="en-GB"/>
+        </w:rPr>
+      </w:pPr>
+      <w:hyperlink r:id="rId8" w:history="1">
+        <w:r>
+          <w:rPr>
+            <w:rStyle w:val="Hyperlink"/>
+            <w:sz w:val="18"/>
+            <w:lang w:val="en-GB"/>
+          </w:rPr>
+          <w:t>https://www.owasp.org/index.php/Cross-Site_Request_Forgery_(CSRF)_Prevention_Cheat_Sheet</w:t>
+        </w:r>
+      </w:hyperlink>
+    </w:p>
+    <w:p>
+      <w:pPr>
+        <w:pStyle w:val="Listenabsatz"/>
+        <w:numPr>
+          <w:ilvl w:val="0"/>
+          <w:numId w:val="6"/>
+        </w:numPr>
+        <w:spacing w:after="0"/>
+        <w:ind w:left="142" w:hanging="142"/>
+        <w:jc w:val="both"/>
+        <w:rPr>
+          <w:sz w:val="18"/>
+          <w:lang w:val="en-GB"/>
+        </w:rPr>
+      </w:pPr>
+      <w:hyperlink r:id="rId9" w:history="1">
+        <w:r>
+          <w:rPr>
+            <w:rStyle w:val="Hyperlink"/>
+            <w:sz w:val="18"/>
+            <w:lang w:val="en-GB"/>
+          </w:rPr>
+          <w:t>https://www.owasp.org/index.php/Cross-Site_Request_Forgery_(CSRF)</w:t>
+        </w:r>
+      </w:hyperlink>
+    </w:p>
+    <w:p>
+      <w:pPr>
+        <w:pStyle w:val="Listenabsatz"/>
+        <w:numPr>
+          <w:ilvl w:val="0"/>
+          <w:numId w:val="6"/>
+        </w:numPr>
+        <w:spacing w:after="0"/>
+        <w:ind w:left="142" w:hanging="142"/>
+        <w:jc w:val="both"/>
+        <w:rPr>
+          <w:sz w:val="18"/>
+          <w:lang w:val="en-GB"/>
+        </w:rPr>
+      </w:pPr>
+      <w:hyperlink r:id="rId10" w:history="1">
+        <w:r>
+          <w:rPr>
+            <w:rStyle w:val="Hyperlink"/>
+            <w:sz w:val="18"/>
+            <w:lang w:val="en-GB"/>
+          </w:rPr>
+          <w:t>https://docs.djangoproject.com/en/dev/ref/contrib/csrf/</w:t>
+        </w:r>
+      </w:hyperlink>
+    </w:p>
+    <w:p>
+      <w:pPr>
+        <w:pStyle w:val="Listenabsatz"/>
+        <w:numPr>
+          <w:ilvl w:val="0"/>
+          <w:numId w:val="6"/>
+        </w:numPr>
+        <w:spacing w:after="0"/>
+        <w:ind w:left="142" w:hanging="142"/>
+        <w:jc w:val="both"/>
+        <w:rPr>
+          <w:sz w:val="18"/>
+          <w:lang w:val="en-GB"/>
+        </w:rPr>
+      </w:pPr>
+      <w:hyperlink r:id="rId11" w:history="1">
+        <w:r>
+          <w:rPr>
+            <w:rStyle w:val="Hyperlink"/>
+            <w:sz w:val="18"/>
+            <w:lang w:val="en-GB"/>
+          </w:rPr>
+          <w:t>http://guides.rubyonrails.org/security.html</w:t>
+        </w:r>
+      </w:hyperlink>
+    </w:p>
     <w:p>
       <w:pPr>
         <w:jc w:val="both"/>
@@ -1072,6 +1834,118 @@
 <file path=word/numbering.xml><?xml version="1.0" encoding="utf-8"?>
 <w:numbering xmlns:wpc="http://schemas.microsoft.com/office/word/2010/wordprocessingCanvas" xmlns:mc="http://schemas.openxmlformats.org/markup-compatibility/2006" xmlns:o="urn:schemas-microsoft-com:office:office" xmlns:r="http://schemas.openxmlformats.org/officeDocument/2006/relationships" xmlns:m="http://schemas.openxmlformats.org/officeDocument/2006/math" xmlns:v="urn:schemas-microsoft-com:vml" xmlns:wp14="http://schemas.microsoft.com/office/word/2010/wordprocessingDrawing" xmlns:wp="http://schemas.openxmlformats.org/drawingml/2006/wordprocessingDrawing" xmlns:w10="urn:schemas-microsoft-com:office:word" xmlns:w="http://schemas.openxmlformats.org/wordprocessingml/2006/main" xmlns:w14="http://schemas.microsoft.com/office/word/2010/wordml" xmlns:wpg="http://schemas.microsoft.com/office/word/2010/wordprocessingGroup" xmlns:wpi="http://schemas.microsoft.com/office/word/2010/wordprocessingInk" xmlns:wne="http://schemas.microsoft.com/office/word/2006/wordml" xmlns:wps="http://schemas.microsoft.com/office/word/2010/wordprocessingShape" mc:Ignorable="w14 wp14">
   <w:abstractNum w:abstractNumId="0">
+    <w:nsid w:val="04D33ADE"/>
+    <w:multiLevelType w:val="hybridMultilevel"/>
+    <w:tmpl w:val="17A6B7BE"/>
+    <w:lvl w:ilvl="0" w:tplc="99E0A61C">
+      <w:numFmt w:val="bullet"/>
+      <w:lvlText w:val="-"/>
+      <w:lvlJc w:val="left"/>
+      <w:pPr>
+        <w:ind w:left="720" w:hanging="360"/>
+      </w:pPr>
+      <w:rPr>
+        <w:rFonts w:ascii="Cambria" w:eastAsiaTheme="majorEastAsia" w:hAnsi="Cambria" w:cstheme="majorBidi" w:hint="default"/>
+      </w:rPr>
+    </w:lvl>
+    <w:lvl w:ilvl="1" w:tplc="04070003" w:tentative="1">
+      <w:start w:val="1"/>
+      <w:numFmt w:val="bullet"/>
+      <w:lvlText w:val="o"/>
+      <w:lvlJc w:val="left"/>
+      <w:pPr>
+        <w:ind w:left="1440" w:hanging="360"/>
+      </w:pPr>
+      <w:rPr>
+        <w:rFonts w:ascii="Courier New" w:hAnsi="Courier New" w:cs="Courier New" w:hint="default"/>
+      </w:rPr>
+    </w:lvl>
+    <w:lvl w:ilvl="2" w:tplc="04070005" w:tentative="1">
+      <w:start w:val="1"/>
+      <w:numFmt w:val="bullet"/>
+      <w:lvlText w:val=""/>
+      <w:lvlJc w:val="left"/>
+      <w:pPr>
+        <w:ind w:left="2160" w:hanging="360"/>
+      </w:pPr>
+      <w:rPr>
+        <w:rFonts w:ascii="Wingdings" w:hAnsi="Wingdings" w:hint="default"/>
+      </w:rPr>
+    </w:lvl>
+    <w:lvl w:ilvl="3" w:tplc="04070001" w:tentative="1">
+      <w:start w:val="1"/>
+      <w:numFmt w:val="bullet"/>
+      <w:lvlText w:val=""/>
+      <w:lvlJc w:val="left"/>
+      <w:pPr>
+        <w:ind w:left="2880" w:hanging="360"/>
+      </w:pPr>
+      <w:rPr>
+        <w:rFonts w:ascii="Symbol" w:hAnsi="Symbol" w:hint="default"/>
+      </w:rPr>
+    </w:lvl>
+    <w:lvl w:ilvl="4" w:tplc="04070003" w:tentative="1">
+      <w:start w:val="1"/>
+      <w:numFmt w:val="bullet"/>
+      <w:lvlText w:val="o"/>
+      <w:lvlJc w:val="left"/>
+      <w:pPr>
+        <w:ind w:left="3600" w:hanging="360"/>
+      </w:pPr>
+      <w:rPr>
+        <w:rFonts w:ascii="Courier New" w:hAnsi="Courier New" w:cs="Courier New" w:hint="default"/>
+      </w:rPr>
+    </w:lvl>
+    <w:lvl w:ilvl="5" w:tplc="04070005" w:tentative="1">
+      <w:start w:val="1"/>
+      <w:numFmt w:val="bullet"/>
+      <w:lvlText w:val=""/>
+      <w:lvlJc w:val="left"/>
+      <w:pPr>
+        <w:ind w:left="4320" w:hanging="360"/>
+      </w:pPr>
+      <w:rPr>
+        <w:rFonts w:ascii="Wingdings" w:hAnsi="Wingdings" w:hint="default"/>
+      </w:rPr>
+    </w:lvl>
+    <w:lvl w:ilvl="6" w:tplc="04070001" w:tentative="1">
+      <w:start w:val="1"/>
+      <w:numFmt w:val="bullet"/>
+      <w:lvlText w:val=""/>
+      <w:lvlJc w:val="left"/>
+      <w:pPr>
+        <w:ind w:left="5040" w:hanging="360"/>
+      </w:pPr>
+      <w:rPr>
+        <w:rFonts w:ascii="Symbol" w:hAnsi="Symbol" w:hint="default"/>
+      </w:rPr>
+    </w:lvl>
+    <w:lvl w:ilvl="7" w:tplc="04070003" w:tentative="1">
+      <w:start w:val="1"/>
+      <w:numFmt w:val="bullet"/>
+      <w:lvlText w:val="o"/>
+      <w:lvlJc w:val="left"/>
+      <w:pPr>
+        <w:ind w:left="5760" w:hanging="360"/>
+      </w:pPr>
+      <w:rPr>
+        <w:rFonts w:ascii="Courier New" w:hAnsi="Courier New" w:cs="Courier New" w:hint="default"/>
+      </w:rPr>
+    </w:lvl>
+    <w:lvl w:ilvl="8" w:tplc="04070005" w:tentative="1">
+      <w:start w:val="1"/>
+      <w:numFmt w:val="bullet"/>
+      <w:lvlText w:val=""/>
+      <w:lvlJc w:val="left"/>
+      <w:pPr>
+        <w:ind w:left="6480" w:hanging="360"/>
+      </w:pPr>
+      <w:rPr>
+        <w:rFonts w:ascii="Wingdings" w:hAnsi="Wingdings" w:hint="default"/>
+      </w:rPr>
+    </w:lvl>
+  </w:abstractNum>
+  <w:abstractNum w:abstractNumId="1">
     <w:nsid w:val="074101AD"/>
     <w:multiLevelType w:val="hybridMultilevel"/>
     <w:tmpl w:val="E940F564"/>
@@ -1184,7 +2058,7 @@
       </w:rPr>
     </w:lvl>
   </w:abstractNum>
-  <w:abstractNum w:abstractNumId="1">
+  <w:abstractNum w:abstractNumId="2">
     <w:nsid w:val="0EBF69BD"/>
     <w:multiLevelType w:val="multilevel"/>
     <w:tmpl w:val="ADFAF0E0"/>
@@ -1333,7 +2207,7 @@
       </w:rPr>
     </w:lvl>
   </w:abstractNum>
-  <w:abstractNum w:abstractNumId="2">
+  <w:abstractNum w:abstractNumId="3">
     <w:nsid w:val="229847EB"/>
     <w:multiLevelType w:val="hybridMultilevel"/>
     <w:tmpl w:val="CCF6B178"/>
@@ -1422,14 +2296,247 @@
       </w:pPr>
     </w:lvl>
   </w:abstractNum>
+  <w:abstractNum w:abstractNumId="4">
+    <w:nsid w:val="24464E3E"/>
+    <w:multiLevelType w:val="hybridMultilevel"/>
+    <w:tmpl w:val="D4F098E2"/>
+    <w:lvl w:ilvl="0" w:tplc="99E0A61C">
+      <w:numFmt w:val="bullet"/>
+      <w:lvlText w:val="-"/>
+      <w:lvlJc w:val="left"/>
+      <w:pPr>
+        <w:ind w:left="720" w:hanging="360"/>
+      </w:pPr>
+      <w:rPr>
+        <w:rFonts w:ascii="Cambria" w:eastAsiaTheme="majorEastAsia" w:hAnsi="Cambria" w:cstheme="majorBidi" w:hint="default"/>
+      </w:rPr>
+    </w:lvl>
+    <w:lvl w:ilvl="1" w:tplc="04070003" w:tentative="1">
+      <w:start w:val="1"/>
+      <w:numFmt w:val="bullet"/>
+      <w:lvlText w:val="o"/>
+      <w:lvlJc w:val="left"/>
+      <w:pPr>
+        <w:ind w:left="1440" w:hanging="360"/>
+      </w:pPr>
+      <w:rPr>
+        <w:rFonts w:ascii="Courier New" w:hAnsi="Courier New" w:cs="Courier New" w:hint="default"/>
+      </w:rPr>
+    </w:lvl>
+    <w:lvl w:ilvl="2" w:tplc="04070005" w:tentative="1">
+      <w:start w:val="1"/>
+      <w:numFmt w:val="bullet"/>
+      <w:lvlText w:val=""/>
+      <w:lvlJc w:val="left"/>
+      <w:pPr>
+        <w:ind w:left="2160" w:hanging="360"/>
+      </w:pPr>
+      <w:rPr>
+        <w:rFonts w:ascii="Wingdings" w:hAnsi="Wingdings" w:hint="default"/>
+      </w:rPr>
+    </w:lvl>
+    <w:lvl w:ilvl="3" w:tplc="04070001" w:tentative="1">
+      <w:start w:val="1"/>
+      <w:numFmt w:val="bullet"/>
+      <w:lvlText w:val=""/>
+      <w:lvlJc w:val="left"/>
+      <w:pPr>
+        <w:ind w:left="2880" w:hanging="360"/>
+      </w:pPr>
+      <w:rPr>
+        <w:rFonts w:ascii="Symbol" w:hAnsi="Symbol" w:hint="default"/>
+      </w:rPr>
+    </w:lvl>
+    <w:lvl w:ilvl="4" w:tplc="04070003" w:tentative="1">
+      <w:start w:val="1"/>
+      <w:numFmt w:val="bullet"/>
+      <w:lvlText w:val="o"/>
+      <w:lvlJc w:val="left"/>
+      <w:pPr>
+        <w:ind w:left="3600" w:hanging="360"/>
+      </w:pPr>
+      <w:rPr>
+        <w:rFonts w:ascii="Courier New" w:hAnsi="Courier New" w:cs="Courier New" w:hint="default"/>
+      </w:rPr>
+    </w:lvl>
+    <w:lvl w:ilvl="5" w:tplc="04070005" w:tentative="1">
+      <w:start w:val="1"/>
+      <w:numFmt w:val="bullet"/>
+      <w:lvlText w:val=""/>
+      <w:lvlJc w:val="left"/>
+      <w:pPr>
+        <w:ind w:left="4320" w:hanging="360"/>
+      </w:pPr>
+      <w:rPr>
+        <w:rFonts w:ascii="Wingdings" w:hAnsi="Wingdings" w:hint="default"/>
+      </w:rPr>
+    </w:lvl>
+    <w:lvl w:ilvl="6" w:tplc="04070001" w:tentative="1">
+      <w:start w:val="1"/>
+      <w:numFmt w:val="bullet"/>
+      <w:lvlText w:val=""/>
+      <w:lvlJc w:val="left"/>
+      <w:pPr>
+        <w:ind w:left="5040" w:hanging="360"/>
+      </w:pPr>
+      <w:rPr>
+        <w:rFonts w:ascii="Symbol" w:hAnsi="Symbol" w:hint="default"/>
+      </w:rPr>
+    </w:lvl>
+    <w:lvl w:ilvl="7" w:tplc="04070003" w:tentative="1">
+      <w:start w:val="1"/>
+      <w:numFmt w:val="bullet"/>
+      <w:lvlText w:val="o"/>
+      <w:lvlJc w:val="left"/>
+      <w:pPr>
+        <w:ind w:left="5760" w:hanging="360"/>
+      </w:pPr>
+      <w:rPr>
+        <w:rFonts w:ascii="Courier New" w:hAnsi="Courier New" w:cs="Courier New" w:hint="default"/>
+      </w:rPr>
+    </w:lvl>
+    <w:lvl w:ilvl="8" w:tplc="04070005" w:tentative="1">
+      <w:start w:val="1"/>
+      <w:numFmt w:val="bullet"/>
+      <w:lvlText w:val=""/>
+      <w:lvlJc w:val="left"/>
+      <w:pPr>
+        <w:ind w:left="6480" w:hanging="360"/>
+      </w:pPr>
+      <w:rPr>
+        <w:rFonts w:ascii="Wingdings" w:hAnsi="Wingdings" w:hint="default"/>
+      </w:rPr>
+    </w:lvl>
+  </w:abstractNum>
+  <w:abstractNum w:abstractNumId="5">
+    <w:nsid w:val="54882984"/>
+    <w:multiLevelType w:val="hybridMultilevel"/>
+    <w:tmpl w:val="E50ECA96"/>
+    <w:lvl w:ilvl="0" w:tplc="076CFC34">
+      <w:numFmt w:val="bullet"/>
+      <w:lvlText w:val="-"/>
+      <w:lvlJc w:val="left"/>
+      <w:pPr>
+        <w:ind w:left="720" w:hanging="360"/>
+      </w:pPr>
+      <w:rPr>
+        <w:rFonts w:ascii="Cambria" w:eastAsiaTheme="majorEastAsia" w:hAnsi="Cambria" w:cstheme="majorBidi" w:hint="default"/>
+      </w:rPr>
+    </w:lvl>
+    <w:lvl w:ilvl="1" w:tplc="04070003" w:tentative="1">
+      <w:start w:val="1"/>
+      <w:numFmt w:val="bullet"/>
+      <w:lvlText w:val="o"/>
+      <w:lvlJc w:val="left"/>
+      <w:pPr>
+        <w:ind w:left="1440" w:hanging="360"/>
+      </w:pPr>
+      <w:rPr>
+        <w:rFonts w:ascii="Courier New" w:hAnsi="Courier New" w:cs="Courier New" w:hint="default"/>
+      </w:rPr>
+    </w:lvl>
+    <w:lvl w:ilvl="2" w:tplc="04070005" w:tentative="1">
+      <w:start w:val="1"/>
+      <w:numFmt w:val="bullet"/>
+      <w:lvlText w:val=""/>
+      <w:lvlJc w:val="left"/>
+      <w:pPr>
+        <w:ind w:left="2160" w:hanging="360"/>
+      </w:pPr>
+      <w:rPr>
+        <w:rFonts w:ascii="Wingdings" w:hAnsi="Wingdings" w:hint="default"/>
+      </w:rPr>
+    </w:lvl>
+    <w:lvl w:ilvl="3" w:tplc="04070001" w:tentative="1">
+      <w:start w:val="1"/>
+      <w:numFmt w:val="bullet"/>
+      <w:lvlText w:val=""/>
+      <w:lvlJc w:val="left"/>
+      <w:pPr>
+        <w:ind w:left="2880" w:hanging="360"/>
+      </w:pPr>
+      <w:rPr>
+        <w:rFonts w:ascii="Symbol" w:hAnsi="Symbol" w:hint="default"/>
+      </w:rPr>
+    </w:lvl>
+    <w:lvl w:ilvl="4" w:tplc="04070003" w:tentative="1">
+      <w:start w:val="1"/>
+      <w:numFmt w:val="bullet"/>
+      <w:lvlText w:val="o"/>
+      <w:lvlJc w:val="left"/>
+      <w:pPr>
+        <w:ind w:left="3600" w:hanging="360"/>
+      </w:pPr>
+      <w:rPr>
+        <w:rFonts w:ascii="Courier New" w:hAnsi="Courier New" w:cs="Courier New" w:hint="default"/>
+      </w:rPr>
+    </w:lvl>
+    <w:lvl w:ilvl="5" w:tplc="04070005" w:tentative="1">
+      <w:start w:val="1"/>
+      <w:numFmt w:val="bullet"/>
+      <w:lvlText w:val=""/>
+      <w:lvlJc w:val="left"/>
+      <w:pPr>
+        <w:ind w:left="4320" w:hanging="360"/>
+      </w:pPr>
+      <w:rPr>
+        <w:rFonts w:ascii="Wingdings" w:hAnsi="Wingdings" w:hint="default"/>
+      </w:rPr>
+    </w:lvl>
+    <w:lvl w:ilvl="6" w:tplc="04070001" w:tentative="1">
+      <w:start w:val="1"/>
+      <w:numFmt w:val="bullet"/>
+      <w:lvlText w:val=""/>
+      <w:lvlJc w:val="left"/>
+      <w:pPr>
+        <w:ind w:left="5040" w:hanging="360"/>
+      </w:pPr>
+      <w:rPr>
+        <w:rFonts w:ascii="Symbol" w:hAnsi="Symbol" w:hint="default"/>
+      </w:rPr>
+    </w:lvl>
+    <w:lvl w:ilvl="7" w:tplc="04070003" w:tentative="1">
+      <w:start w:val="1"/>
+      <w:numFmt w:val="bullet"/>
+      <w:lvlText w:val="o"/>
+      <w:lvlJc w:val="left"/>
+      <w:pPr>
+        <w:ind w:left="5760" w:hanging="360"/>
+      </w:pPr>
+      <w:rPr>
+        <w:rFonts w:ascii="Courier New" w:hAnsi="Courier New" w:cs="Courier New" w:hint="default"/>
+      </w:rPr>
+    </w:lvl>
+    <w:lvl w:ilvl="8" w:tplc="04070005" w:tentative="1">
+      <w:start w:val="1"/>
+      <w:numFmt w:val="bullet"/>
+      <w:lvlText w:val=""/>
+      <w:lvlJc w:val="left"/>
+      <w:pPr>
+        <w:ind w:left="6480" w:hanging="360"/>
+      </w:pPr>
+      <w:rPr>
+        <w:rFonts w:ascii="Wingdings" w:hAnsi="Wingdings" w:hint="default"/>
+      </w:rPr>
+    </w:lvl>
+  </w:abstractNum>
   <w:num w:numId="1">
+    <w:abstractNumId w:val="3"/>
+  </w:num>
+  <w:num w:numId="2">
     <w:abstractNumId w:val="2"/>
   </w:num>
-  <w:num w:numId="2">
+  <w:num w:numId="3">
     <w:abstractNumId w:val="1"/>
   </w:num>
-  <w:num w:numId="3">
+  <w:num w:numId="4">
     <w:abstractNumId w:val="0"/>
+  </w:num>
+  <w:num w:numId="5">
+    <w:abstractNumId w:val="5"/>
+  </w:num>
+  <w:num w:numId="6">
+    <w:abstractNumId w:val="4"/>
   </w:num>
 </w:numbering>
 </file>
@@ -2058,6 +3165,34 @@
       </w:tcPr>
     </w:tblStylePr>
   </w:style>
+  <w:style w:type="character" w:customStyle="1" w:styleId="mw-headline">
+    <w:name w:val="mw-headline"/>
+    <w:basedOn w:val="Absatz-Standardschriftart"/>
+    <w:rsid w:val="00513A9B"/>
+  </w:style>
+  <w:style w:type="character" w:styleId="BesuchterHyperlink">
+    <w:name w:val="FollowedHyperlink"/>
+    <w:basedOn w:val="Absatz-Standardschriftart"/>
+    <w:uiPriority w:val="99"/>
+    <w:semiHidden/>
+    <w:unhideWhenUsed/>
+    <w:rsid w:val="008F0A73"/>
+    <w:rPr>
+      <w:color w:val="800080" w:themeColor="followedHyperlink"/>
+      <w:u w:val="single"/>
+    </w:rPr>
+  </w:style>
+  <w:style w:type="character" w:styleId="Fett">
+    <w:name w:val="Strong"/>
+    <w:basedOn w:val="Absatz-Standardschriftart"/>
+    <w:uiPriority w:val="22"/>
+    <w:qFormat/>
+    <w:rsid w:val="007170A3"/>
+    <w:rPr>
+      <w:b/>
+      <w:bCs/>
+    </w:rPr>
+  </w:style>
 </w:styles>
 </file>
 
@@ -2684,6 +3819,34 @@
         </w:tcBorders>
       </w:tcPr>
     </w:tblStylePr>
+  </w:style>
+  <w:style w:type="character" w:customStyle="1" w:styleId="mw-headline">
+    <w:name w:val="mw-headline"/>
+    <w:basedOn w:val="Absatz-Standardschriftart"/>
+    <w:rsid w:val="00513A9B"/>
+  </w:style>
+  <w:style w:type="character" w:styleId="BesuchterHyperlink">
+    <w:name w:val="FollowedHyperlink"/>
+    <w:basedOn w:val="Absatz-Standardschriftart"/>
+    <w:uiPriority w:val="99"/>
+    <w:semiHidden/>
+    <w:unhideWhenUsed/>
+    <w:rsid w:val="008F0A73"/>
+    <w:rPr>
+      <w:color w:val="800080" w:themeColor="followedHyperlink"/>
+      <w:u w:val="single"/>
+    </w:rPr>
+  </w:style>
+  <w:style w:type="character" w:styleId="Fett">
+    <w:name w:val="Strong"/>
+    <w:basedOn w:val="Absatz-Standardschriftart"/>
+    <w:uiPriority w:val="22"/>
+    <w:qFormat/>
+    <w:rsid w:val="007170A3"/>
+    <w:rPr>
+      <w:b/>
+      <w:bCs/>
+    </w:rPr>
   </w:style>
 </w:styles>
 </file>

</xml_diff>

<commit_message>
* fix link to framework
</commit_message>
<xml_diff>
--- a/2012-03-30_Jan Rehwaldt_Cross-Site Request Forging Comparision.docx
+++ b/2012-03-30_Jan Rehwaldt_Cross-Site Request Forging Comparision.docx
@@ -104,8 +104,6 @@
         </w:rPr>
         <w:t xml:space="preserve"> frameworks against each other.</w:t>
       </w:r>
-      <w:bookmarkStart w:id="0" w:name="_GoBack"/>
-      <w:bookmarkEnd w:id="0"/>
     </w:p>
     <w:tbl>
       <w:tblPr>
@@ -114,9 +112,9 @@
         <w:tblLook w:val="04A0" w:firstRow="1" w:lastRow="0" w:firstColumn="1" w:lastColumn="0" w:noHBand="0" w:noVBand="1"/>
       </w:tblPr>
       <w:tblGrid>
-        <w:gridCol w:w="3936"/>
-        <w:gridCol w:w="2551"/>
-        <w:gridCol w:w="2801"/>
+        <w:gridCol w:w="3370"/>
+        <w:gridCol w:w="3208"/>
+        <w:gridCol w:w="2710"/>
       </w:tblGrid>
       <w:tr>
         <w:trPr>
@@ -150,14 +148,16 @@
                 <w:lang w:val="en-GB"/>
               </w:rPr>
             </w:pPr>
+            <w:proofErr w:type="spellStart"/>
             <w:r>
               <w:rPr>
                 <w:rFonts w:asciiTheme="minorHAnsi" w:hAnsiTheme="minorHAnsi" w:cstheme="minorHAnsi"/>
                 <w:sz w:val="28"/>
                 <w:lang w:val="en-GB"/>
               </w:rPr>
-              <w:t>Java GWT / Spring?</w:t>
-            </w:r>
+              <w:t>Django</w:t>
+            </w:r>
+            <w:proofErr w:type="spellEnd"/>
           </w:p>
         </w:tc>
         <w:tc>
@@ -231,6 +231,13 @@
                 <w:lang w:val="en-GB"/>
               </w:rPr>
             </w:pPr>
+            <w:r>
+              <w:rPr>
+                <w:rFonts w:cstheme="minorHAnsi"/>
+                <w:lang w:val="en-GB"/>
+              </w:rPr>
+              <w:t>https://www.djangoproject.com/</w:t>
+            </w:r>
           </w:p>
         </w:tc>
         <w:tc>
@@ -286,6 +293,15 @@
                 <w:lang w:val="en-GB"/>
               </w:rPr>
             </w:pPr>
+            <w:r>
+              <w:rPr>
+                <w:rFonts w:asciiTheme="minorHAnsi" w:hAnsiTheme="minorHAnsi" w:cstheme="minorHAnsi"/>
+                <w:lang w:val="en-GB"/>
+              </w:rPr>
+              <w:t>Programming language</w:t>
+            </w:r>
+            <w:bookmarkStart w:id="0" w:name="_GoBack"/>
+            <w:bookmarkEnd w:id="0"/>
           </w:p>
         </w:tc>
         <w:tc>
@@ -301,6 +317,13 @@
                 <w:lang w:val="en-GB"/>
               </w:rPr>
             </w:pPr>
+            <w:r>
+              <w:rPr>
+                <w:rFonts w:cstheme="minorHAnsi"/>
+                <w:lang w:val="en-GB"/>
+              </w:rPr>
+              <w:t>Python</w:t>
+            </w:r>
           </w:p>
         </w:tc>
         <w:tc>
@@ -316,6 +339,13 @@
                 <w:lang w:val="en-GB"/>
               </w:rPr>
             </w:pPr>
+            <w:r>
+              <w:rPr>
+                <w:rFonts w:cstheme="minorHAnsi"/>
+                <w:lang w:val="en-GB"/>
+              </w:rPr>
+              <w:t>Ruby</w:t>
+            </w:r>
           </w:p>
         </w:tc>
       </w:tr>
@@ -327,75 +357,21 @@
           <w:tcPr>
             <w:cnfStyle w:val="001000000000" w:firstRow="0" w:lastRow="0" w:firstColumn="1" w:lastColumn="0" w:oddVBand="0" w:evenVBand="0" w:oddHBand="0" w:evenHBand="0" w:firstRowFirstColumn="0" w:firstRowLastColumn="0" w:lastRowFirstColumn="0" w:lastRowLastColumn="0"/>
             <w:tcW w:w="3936" w:type="dxa"/>
-            <w:shd w:val="clear" w:color="auto" w:fill="EAF1DD" w:themeFill="accent3" w:themeFillTint="33"/>
-          </w:tcPr>
-          <w:p>
-            <w:pPr>
-              <w:rPr>
-                <w:rStyle w:val="mw-headline"/>
-                <w:rFonts w:asciiTheme="minorHAnsi" w:hAnsiTheme="minorHAnsi" w:cstheme="minorHAnsi"/>
-                <w:lang w:val="en"/>
-              </w:rPr>
-            </w:pPr>
-            <w:r>
-              <w:rPr>
-                <w:rStyle w:val="mw-headline"/>
-                <w:rFonts w:asciiTheme="minorHAnsi" w:hAnsiTheme="minorHAnsi" w:cstheme="minorHAnsi"/>
-                <w:lang w:val="en"/>
-              </w:rPr>
-              <w:t>Synchronizer Token Pattern</w:t>
-            </w:r>
-          </w:p>
-          <w:p>
-            <w:pPr>
-              <w:rPr>
-                <w:rFonts w:asciiTheme="minorHAnsi" w:hAnsiTheme="minorHAnsi" w:cstheme="minorHAnsi"/>
-                <w:b w:val="0"/>
-                <w:lang w:val="en-GB"/>
-              </w:rPr>
-            </w:pPr>
-            <w:r>
-              <w:rPr>
-                <w:rStyle w:val="mw-headline"/>
-                <w:rFonts w:asciiTheme="minorHAnsi" w:hAnsiTheme="minorHAnsi" w:cstheme="minorHAnsi"/>
-                <w:b w:val="0"/>
-                <w:lang w:val="en"/>
-              </w:rPr>
-              <w:t xml:space="preserve">Add </w:t>
-            </w:r>
-            <w:r>
-              <w:rPr>
-                <w:rStyle w:val="mw-headline"/>
-                <w:rFonts w:asciiTheme="minorHAnsi" w:hAnsiTheme="minorHAnsi" w:cstheme="minorHAnsi"/>
-                <w:b w:val="0"/>
-                <w:lang w:val="en"/>
-              </w:rPr>
-              <w:t xml:space="preserve">a </w:t>
-            </w:r>
-            <w:r>
-              <w:rPr>
-                <w:rStyle w:val="mw-headline"/>
-                <w:rFonts w:asciiTheme="minorHAnsi" w:hAnsiTheme="minorHAnsi" w:cstheme="minorHAnsi"/>
-                <w:b w:val="0"/>
-                <w:lang w:val="en"/>
-              </w:rPr>
-              <w:t>generated session-unique token to requests</w:t>
-            </w:r>
-            <w:r>
-              <w:rPr>
-                <w:rStyle w:val="mw-headline"/>
-                <w:rFonts w:asciiTheme="minorHAnsi" w:hAnsiTheme="minorHAnsi" w:cstheme="minorHAnsi"/>
-                <w:b w:val="0"/>
-                <w:lang w:val="en"/>
-              </w:rPr>
-              <w:t xml:space="preserve"> (via previous GET request)</w:t>
-            </w:r>
+            <w:shd w:val="clear" w:color="auto" w:fill="FFFFFF" w:themeFill="background1"/>
+          </w:tcPr>
+          <w:p>
+            <w:pPr>
+              <w:rPr>
+                <w:rFonts w:cstheme="minorHAnsi"/>
+                <w:lang w:val="en-GB"/>
+              </w:rPr>
+            </w:pPr>
           </w:p>
         </w:tc>
         <w:tc>
           <w:tcPr>
             <w:tcW w:w="2551" w:type="dxa"/>
-            <w:shd w:val="clear" w:color="auto" w:fill="EAF1DD" w:themeFill="accent3" w:themeFillTint="33"/>
+            <w:shd w:val="clear" w:color="auto" w:fill="FFFFFF" w:themeFill="background1"/>
           </w:tcPr>
           <w:p>
             <w:pPr>
@@ -405,47 +381,12 @@
                 <w:lang w:val="en-GB"/>
               </w:rPr>
             </w:pPr>
-            <w:r>
-              <w:rPr>
-                <w:rFonts w:cstheme="minorHAnsi"/>
-                <w:lang w:val="en-GB"/>
-              </w:rPr>
-              <w:t xml:space="preserve">Yes, disabled by default (since </w:t>
-            </w:r>
-            <w:proofErr w:type="spellStart"/>
-            <w:r>
-              <w:rPr>
-                <w:rFonts w:cstheme="minorHAnsi"/>
-                <w:lang w:val="en-GB"/>
-              </w:rPr>
-              <w:t>Django</w:t>
-            </w:r>
-            <w:proofErr w:type="spellEnd"/>
-            <w:r>
-              <w:rPr>
-                <w:rFonts w:cstheme="minorHAnsi"/>
-                <w:lang w:val="en-GB"/>
-              </w:rPr>
-              <w:t xml:space="preserve"> </w:t>
-            </w:r>
-            <w:r>
-              <w:rPr>
-                <w:lang w:val="en"/>
-              </w:rPr>
-              <w:t>1.2</w:t>
-            </w:r>
-            <w:r>
-              <w:rPr>
-                <w:lang w:val="en"/>
-              </w:rPr>
-              <w:t>)</w:t>
-            </w:r>
           </w:p>
         </w:tc>
         <w:tc>
           <w:tcPr>
             <w:tcW w:w="2801" w:type="dxa"/>
-            <w:shd w:val="clear" w:color="auto" w:fill="EAF1DD" w:themeFill="accent3" w:themeFillTint="33"/>
+            <w:shd w:val="clear" w:color="auto" w:fill="FFFFFF" w:themeFill="background1"/>
           </w:tcPr>
           <w:p>
             <w:pPr>
@@ -455,75 +396,214 @@
                 <w:lang w:val="en-GB"/>
               </w:rPr>
             </w:pPr>
-            <w:r>
-              <w:rPr>
-                <w:rFonts w:cstheme="minorHAnsi"/>
-                <w:lang w:val="en-GB"/>
-              </w:rPr>
-              <w:t>Yes</w:t>
-            </w:r>
-            <w:r>
-              <w:rPr>
-                <w:rFonts w:cstheme="minorHAnsi"/>
-                <w:lang w:val="en-GB"/>
-              </w:rPr>
-              <w:t xml:space="preserve">, </w:t>
-            </w:r>
-            <w:r>
-              <w:rPr>
-                <w:rFonts w:cstheme="minorHAnsi"/>
-                <w:lang w:val="en-GB"/>
-              </w:rPr>
-              <w:t>enabled</w:t>
-            </w:r>
-            <w:r>
-              <w:rPr>
-                <w:rFonts w:cstheme="minorHAnsi"/>
-                <w:lang w:val="en-GB"/>
-              </w:rPr>
-              <w:t xml:space="preserve"> by default</w:t>
-            </w:r>
-            <w:r>
-              <w:rPr>
-                <w:rFonts w:cstheme="minorHAnsi"/>
-                <w:lang w:val="en-GB"/>
-              </w:rPr>
-              <w:t xml:space="preserve"> (since R</w:t>
-            </w:r>
-            <w:r>
-              <w:rPr>
-                <w:rFonts w:cstheme="minorHAnsi"/>
-                <w:lang w:val="en-GB"/>
-              </w:rPr>
-              <w:t>ails</w:t>
-            </w:r>
-            <w:r>
-              <w:rPr>
-                <w:rFonts w:cstheme="minorHAnsi"/>
-                <w:lang w:val="en-GB"/>
-              </w:rPr>
-              <w:t xml:space="preserve"> 2.0</w:t>
-            </w:r>
-            <w:r>
-              <w:rPr>
-                <w:rFonts w:cstheme="minorHAnsi"/>
-                <w:lang w:val="en-GB"/>
-              </w:rPr>
-              <w:t>, before with Plugin CSRF Killer</w:t>
-            </w:r>
-            <w:r>
-              <w:rPr>
-                <w:rFonts w:cstheme="minorHAnsi"/>
-                <w:lang w:val="en-GB"/>
-              </w:rPr>
-              <w:t>)</w:t>
-            </w:r>
           </w:p>
         </w:tc>
       </w:tr>
       <w:tr>
         <w:trPr>
           <w:cnfStyle w:val="000000010000" w:firstRow="0" w:lastRow="0" w:firstColumn="0" w:lastColumn="0" w:oddVBand="0" w:evenVBand="0" w:oddHBand="0" w:evenHBand="1" w:firstRowFirstColumn="0" w:firstRowLastColumn="0" w:lastRowFirstColumn="0" w:lastRowLastColumn="0"/>
+        </w:trPr>
+        <w:tc>
+          <w:tcPr>
+            <w:cnfStyle w:val="001000000000" w:firstRow="0" w:lastRow="0" w:firstColumn="1" w:lastColumn="0" w:oddVBand="0" w:evenVBand="0" w:oddHBand="0" w:evenHBand="0" w:firstRowFirstColumn="0" w:firstRowLastColumn="0" w:lastRowFirstColumn="0" w:lastRowLastColumn="0"/>
+            <w:tcW w:w="3936" w:type="dxa"/>
+            <w:shd w:val="clear" w:color="auto" w:fill="EAF1DD" w:themeFill="accent3" w:themeFillTint="33"/>
+          </w:tcPr>
+          <w:p>
+            <w:pPr>
+              <w:rPr>
+                <w:rStyle w:val="mw-headline"/>
+                <w:rFonts w:asciiTheme="minorHAnsi" w:hAnsiTheme="minorHAnsi" w:cstheme="minorHAnsi"/>
+                <w:lang w:val="en"/>
+              </w:rPr>
+            </w:pPr>
+            <w:r>
+              <w:rPr>
+                <w:rStyle w:val="mw-headline"/>
+                <w:rFonts w:asciiTheme="minorHAnsi" w:hAnsiTheme="minorHAnsi" w:cstheme="minorHAnsi"/>
+                <w:lang w:val="en"/>
+              </w:rPr>
+              <w:t>Synchronizer Token Pattern</w:t>
+            </w:r>
+          </w:p>
+          <w:p>
+            <w:pPr>
+              <w:rPr>
+                <w:rFonts w:asciiTheme="minorHAnsi" w:hAnsiTheme="minorHAnsi" w:cstheme="minorHAnsi"/>
+                <w:b w:val="0"/>
+                <w:lang w:val="en-GB"/>
+              </w:rPr>
+            </w:pPr>
+            <w:r>
+              <w:rPr>
+                <w:rStyle w:val="mw-headline"/>
+                <w:rFonts w:asciiTheme="minorHAnsi" w:hAnsiTheme="minorHAnsi" w:cstheme="minorHAnsi"/>
+                <w:b w:val="0"/>
+                <w:lang w:val="en"/>
+              </w:rPr>
+              <w:t xml:space="preserve">Add </w:t>
+            </w:r>
+            <w:r>
+              <w:rPr>
+                <w:rStyle w:val="mw-headline"/>
+                <w:rFonts w:asciiTheme="minorHAnsi" w:hAnsiTheme="minorHAnsi" w:cstheme="minorHAnsi"/>
+                <w:b w:val="0"/>
+                <w:lang w:val="en"/>
+              </w:rPr>
+              <w:t xml:space="preserve">a </w:t>
+            </w:r>
+            <w:r>
+              <w:rPr>
+                <w:rStyle w:val="mw-headline"/>
+                <w:rFonts w:asciiTheme="minorHAnsi" w:hAnsiTheme="minorHAnsi" w:cstheme="minorHAnsi"/>
+                <w:b w:val="0"/>
+                <w:lang w:val="en"/>
+              </w:rPr>
+              <w:t>generated session-unique token to requests</w:t>
+            </w:r>
+            <w:r>
+              <w:rPr>
+                <w:rStyle w:val="mw-headline"/>
+                <w:rFonts w:asciiTheme="minorHAnsi" w:hAnsiTheme="minorHAnsi" w:cstheme="minorHAnsi"/>
+                <w:b w:val="0"/>
+                <w:lang w:val="en"/>
+              </w:rPr>
+              <w:t xml:space="preserve"> (via previous GET request)</w:t>
+            </w:r>
+          </w:p>
+        </w:tc>
+        <w:tc>
+          <w:tcPr>
+            <w:tcW w:w="2551" w:type="dxa"/>
+            <w:shd w:val="clear" w:color="auto" w:fill="EAF1DD" w:themeFill="accent3" w:themeFillTint="33"/>
+          </w:tcPr>
+          <w:p>
+            <w:pPr>
+              <w:cnfStyle w:val="000000010000" w:firstRow="0" w:lastRow="0" w:firstColumn="0" w:lastColumn="0" w:oddVBand="0" w:evenVBand="0" w:oddHBand="0" w:evenHBand="1" w:firstRowFirstColumn="0" w:firstRowLastColumn="0" w:lastRowFirstColumn="0" w:lastRowLastColumn="0"/>
+              <w:rPr>
+                <w:rFonts w:cstheme="minorHAnsi"/>
+                <w:lang w:val="en-GB"/>
+              </w:rPr>
+            </w:pPr>
+            <w:r>
+              <w:rPr>
+                <w:rFonts w:cstheme="minorHAnsi"/>
+                <w:lang w:val="en-GB"/>
+              </w:rPr>
+              <w:t xml:space="preserve">Yes, disabled by default (since </w:t>
+            </w:r>
+            <w:proofErr w:type="spellStart"/>
+            <w:r>
+              <w:rPr>
+                <w:rFonts w:cstheme="minorHAnsi"/>
+                <w:lang w:val="en-GB"/>
+              </w:rPr>
+              <w:t>Django</w:t>
+            </w:r>
+            <w:proofErr w:type="spellEnd"/>
+            <w:r>
+              <w:rPr>
+                <w:rFonts w:cstheme="minorHAnsi"/>
+                <w:lang w:val="en-GB"/>
+              </w:rPr>
+              <w:t xml:space="preserve"> </w:t>
+            </w:r>
+            <w:r>
+              <w:rPr>
+                <w:lang w:val="en"/>
+              </w:rPr>
+              <w:t>1.2</w:t>
+            </w:r>
+            <w:r>
+              <w:rPr>
+                <w:lang w:val="en"/>
+              </w:rPr>
+              <w:t>)</w:t>
+            </w:r>
+          </w:p>
+        </w:tc>
+        <w:tc>
+          <w:tcPr>
+            <w:tcW w:w="2801" w:type="dxa"/>
+            <w:shd w:val="clear" w:color="auto" w:fill="EAF1DD" w:themeFill="accent3" w:themeFillTint="33"/>
+          </w:tcPr>
+          <w:p>
+            <w:pPr>
+              <w:cnfStyle w:val="000000010000" w:firstRow="0" w:lastRow="0" w:firstColumn="0" w:lastColumn="0" w:oddVBand="0" w:evenVBand="0" w:oddHBand="0" w:evenHBand="1" w:firstRowFirstColumn="0" w:firstRowLastColumn="0" w:lastRowFirstColumn="0" w:lastRowLastColumn="0"/>
+              <w:rPr>
+                <w:rFonts w:cstheme="minorHAnsi"/>
+                <w:lang w:val="en-GB"/>
+              </w:rPr>
+            </w:pPr>
+            <w:r>
+              <w:rPr>
+                <w:rFonts w:cstheme="minorHAnsi"/>
+                <w:lang w:val="en-GB"/>
+              </w:rPr>
+              <w:t>Yes</w:t>
+            </w:r>
+            <w:r>
+              <w:rPr>
+                <w:rFonts w:cstheme="minorHAnsi"/>
+                <w:lang w:val="en-GB"/>
+              </w:rPr>
+              <w:t xml:space="preserve">, </w:t>
+            </w:r>
+            <w:r>
+              <w:rPr>
+                <w:rFonts w:cstheme="minorHAnsi"/>
+                <w:lang w:val="en-GB"/>
+              </w:rPr>
+              <w:t>enabled</w:t>
+            </w:r>
+            <w:r>
+              <w:rPr>
+                <w:rFonts w:cstheme="minorHAnsi"/>
+                <w:lang w:val="en-GB"/>
+              </w:rPr>
+              <w:t xml:space="preserve"> by default</w:t>
+            </w:r>
+            <w:r>
+              <w:rPr>
+                <w:rFonts w:cstheme="minorHAnsi"/>
+                <w:lang w:val="en-GB"/>
+              </w:rPr>
+              <w:t xml:space="preserve"> (since R</w:t>
+            </w:r>
+            <w:r>
+              <w:rPr>
+                <w:rFonts w:cstheme="minorHAnsi"/>
+                <w:lang w:val="en-GB"/>
+              </w:rPr>
+              <w:t>ails</w:t>
+            </w:r>
+            <w:r>
+              <w:rPr>
+                <w:rFonts w:cstheme="minorHAnsi"/>
+                <w:lang w:val="en-GB"/>
+              </w:rPr>
+              <w:t xml:space="preserve"> 2.0</w:t>
+            </w:r>
+            <w:r>
+              <w:rPr>
+                <w:rFonts w:cstheme="minorHAnsi"/>
+                <w:lang w:val="en-GB"/>
+              </w:rPr>
+              <w:t>, before with Plugin CSRF Killer</w:t>
+            </w:r>
+            <w:r>
+              <w:rPr>
+                <w:rFonts w:cstheme="minorHAnsi"/>
+                <w:lang w:val="en-GB"/>
+              </w:rPr>
+              <w:t>)</w:t>
+            </w:r>
+          </w:p>
+        </w:tc>
+      </w:tr>
+      <w:tr>
+        <w:trPr>
+          <w:cnfStyle w:val="000000100000" w:firstRow="0" w:lastRow="0" w:firstColumn="0" w:lastColumn="0" w:oddVBand="0" w:evenVBand="0" w:oddHBand="1" w:evenHBand="0" w:firstRowFirstColumn="0" w:firstRowLastColumn="0" w:lastRowFirstColumn="0" w:lastRowLastColumn="0"/>
         </w:trPr>
         <w:tc>
           <w:tcPr>
@@ -567,7 +647,7 @@
           </w:tcPr>
           <w:p>
             <w:pPr>
-              <w:cnfStyle w:val="000000010000" w:firstRow="0" w:lastRow="0" w:firstColumn="0" w:lastColumn="0" w:oddVBand="0" w:evenVBand="0" w:oddHBand="0" w:evenHBand="1" w:firstRowFirstColumn="0" w:firstRowLastColumn="0" w:lastRowFirstColumn="0" w:lastRowLastColumn="0"/>
+              <w:cnfStyle w:val="000000100000" w:firstRow="0" w:lastRow="0" w:firstColumn="0" w:lastColumn="0" w:oddVBand="0" w:evenVBand="0" w:oddHBand="1" w:evenHBand="0" w:firstRowFirstColumn="0" w:firstRowLastColumn="0" w:lastRowFirstColumn="0" w:lastRowLastColumn="0"/>
               <w:rPr>
                 <w:rFonts w:cstheme="minorHAnsi"/>
                 <w:lang w:val="en-GB"/>
@@ -589,7 +669,7 @@
           </w:tcPr>
           <w:p>
             <w:pPr>
-              <w:cnfStyle w:val="000000010000" w:firstRow="0" w:lastRow="0" w:firstColumn="0" w:lastColumn="0" w:oddVBand="0" w:evenVBand="0" w:oddHBand="0" w:evenHBand="1" w:firstRowFirstColumn="0" w:firstRowLastColumn="0" w:lastRowFirstColumn="0" w:lastRowLastColumn="0"/>
+              <w:cnfStyle w:val="000000100000" w:firstRow="0" w:lastRow="0" w:firstColumn="0" w:lastColumn="0" w:oddVBand="0" w:evenVBand="0" w:oddHBand="1" w:evenHBand="0" w:firstRowFirstColumn="0" w:firstRowLastColumn="0" w:lastRowFirstColumn="0" w:lastRowLastColumn="0"/>
               <w:rPr>
                 <w:rFonts w:cstheme="minorHAnsi"/>
                 <w:lang w:val="en-GB"/>
@@ -614,7 +694,7 @@
       </w:tr>
       <w:tr>
         <w:trPr>
-          <w:cnfStyle w:val="000000100000" w:firstRow="0" w:lastRow="0" w:firstColumn="0" w:lastColumn="0" w:oddVBand="0" w:evenVBand="0" w:oddHBand="1" w:evenHBand="0" w:firstRowFirstColumn="0" w:firstRowLastColumn="0" w:lastRowFirstColumn="0" w:lastRowLastColumn="0"/>
+          <w:cnfStyle w:val="000000010000" w:firstRow="0" w:lastRow="0" w:firstColumn="0" w:lastColumn="0" w:oddVBand="0" w:evenVBand="0" w:oddHBand="0" w:evenHBand="1" w:firstRowFirstColumn="0" w:firstRowLastColumn="0" w:lastRowFirstColumn="0" w:lastRowLastColumn="0"/>
         </w:trPr>
         <w:tc>
           <w:tcPr>
@@ -651,7 +731,7 @@
           </w:tcPr>
           <w:p>
             <w:pPr>
-              <w:cnfStyle w:val="000000100000" w:firstRow="0" w:lastRow="0" w:firstColumn="0" w:lastColumn="0" w:oddVBand="0" w:evenVBand="0" w:oddHBand="1" w:evenHBand="0" w:firstRowFirstColumn="0" w:firstRowLastColumn="0" w:lastRowFirstColumn="0" w:lastRowLastColumn="0"/>
+              <w:cnfStyle w:val="000000010000" w:firstRow="0" w:lastRow="0" w:firstColumn="0" w:lastColumn="0" w:oddVBand="0" w:evenVBand="0" w:oddHBand="0" w:evenHBand="1" w:firstRowFirstColumn="0" w:firstRowLastColumn="0" w:lastRowFirstColumn="0" w:lastRowLastColumn="0"/>
               <w:rPr>
                 <w:rFonts w:cstheme="minorHAnsi"/>
                 <w:lang w:val="en-GB"/>
@@ -673,7 +753,7 @@
           </w:tcPr>
           <w:p>
             <w:pPr>
-              <w:cnfStyle w:val="000000100000" w:firstRow="0" w:lastRow="0" w:firstColumn="0" w:lastColumn="0" w:oddVBand="0" w:evenVBand="0" w:oddHBand="1" w:evenHBand="0" w:firstRowFirstColumn="0" w:firstRowLastColumn="0" w:lastRowFirstColumn="0" w:lastRowLastColumn="0"/>
+              <w:cnfStyle w:val="000000010000" w:firstRow="0" w:lastRow="0" w:firstColumn="0" w:lastColumn="0" w:oddVBand="0" w:evenVBand="0" w:oddHBand="0" w:evenHBand="1" w:firstRowFirstColumn="0" w:firstRowLastColumn="0" w:lastRowFirstColumn="0" w:lastRowLastColumn="0"/>
               <w:rPr>
                 <w:rFonts w:cstheme="minorHAnsi"/>
                 <w:lang w:val="en-GB"/>
@@ -691,7 +771,7 @@
       </w:tr>
       <w:tr>
         <w:trPr>
-          <w:cnfStyle w:val="000000010000" w:firstRow="0" w:lastRow="0" w:firstColumn="0" w:lastColumn="0" w:oddVBand="0" w:evenVBand="0" w:oddHBand="0" w:evenHBand="1" w:firstRowFirstColumn="0" w:firstRowLastColumn="0" w:lastRowFirstColumn="0" w:lastRowLastColumn="0"/>
+          <w:cnfStyle w:val="000000100000" w:firstRow="0" w:lastRow="0" w:firstColumn="0" w:lastColumn="0" w:oddVBand="0" w:evenVBand="0" w:oddHBand="1" w:evenHBand="0" w:firstRowFirstColumn="0" w:firstRowLastColumn="0" w:lastRowFirstColumn="0" w:lastRowLastColumn="0"/>
         </w:trPr>
         <w:tc>
           <w:tcPr>
@@ -735,7 +815,7 @@
           </w:tcPr>
           <w:p>
             <w:pPr>
-              <w:cnfStyle w:val="000000010000" w:firstRow="0" w:lastRow="0" w:firstColumn="0" w:lastColumn="0" w:oddVBand="0" w:evenVBand="0" w:oddHBand="0" w:evenHBand="1" w:firstRowFirstColumn="0" w:firstRowLastColumn="0" w:lastRowFirstColumn="0" w:lastRowLastColumn="0"/>
+              <w:cnfStyle w:val="000000100000" w:firstRow="0" w:lastRow="0" w:firstColumn="0" w:lastColumn="0" w:oddVBand="0" w:evenVBand="0" w:oddHBand="1" w:evenHBand="0" w:firstRowFirstColumn="0" w:firstRowLastColumn="0" w:lastRowFirstColumn="0" w:lastRowLastColumn="0"/>
               <w:rPr>
                 <w:rFonts w:cstheme="minorHAnsi"/>
                 <w:lang w:val="en-GB"/>
@@ -764,7 +844,7 @@
           </w:tcPr>
           <w:p>
             <w:pPr>
-              <w:cnfStyle w:val="000000010000" w:firstRow="0" w:lastRow="0" w:firstColumn="0" w:lastColumn="0" w:oddVBand="0" w:evenVBand="0" w:oddHBand="0" w:evenHBand="1" w:firstRowFirstColumn="0" w:firstRowLastColumn="0" w:lastRowFirstColumn="0" w:lastRowLastColumn="0"/>
+              <w:cnfStyle w:val="000000100000" w:firstRow="0" w:lastRow="0" w:firstColumn="0" w:lastColumn="0" w:oddVBand="0" w:evenVBand="0" w:oddHBand="1" w:evenHBand="0" w:firstRowFirstColumn="0" w:firstRowLastColumn="0" w:lastRowFirstColumn="0" w:lastRowLastColumn="0"/>
               <w:rPr>
                 <w:rFonts w:cstheme="minorHAnsi"/>
                 <w:lang w:val="en-GB"/>
@@ -825,7 +905,7 @@
       </w:tr>
       <w:tr>
         <w:trPr>
-          <w:cnfStyle w:val="000000100000" w:firstRow="0" w:lastRow="0" w:firstColumn="0" w:lastColumn="0" w:oddVBand="0" w:evenVBand="0" w:oddHBand="1" w:evenHBand="0" w:firstRowFirstColumn="0" w:firstRowLastColumn="0" w:lastRowFirstColumn="0" w:lastRowLastColumn="0"/>
+          <w:cnfStyle w:val="000000010000" w:firstRow="0" w:lastRow="0" w:firstColumn="0" w:lastColumn="0" w:oddVBand="0" w:evenVBand="0" w:oddHBand="0" w:evenHBand="1" w:firstRowFirstColumn="0" w:firstRowLastColumn="0" w:lastRowFirstColumn="0" w:lastRowLastColumn="0"/>
         </w:trPr>
         <w:tc>
           <w:tcPr>
@@ -911,7 +991,7 @@
           </w:tcPr>
           <w:p>
             <w:pPr>
-              <w:cnfStyle w:val="000000100000" w:firstRow="0" w:lastRow="0" w:firstColumn="0" w:lastColumn="0" w:oddVBand="0" w:evenVBand="0" w:oddHBand="1" w:evenHBand="0" w:firstRowFirstColumn="0" w:firstRowLastColumn="0" w:lastRowFirstColumn="0" w:lastRowLastColumn="0"/>
+              <w:cnfStyle w:val="000000010000" w:firstRow="0" w:lastRow="0" w:firstColumn="0" w:lastColumn="0" w:oddVBand="0" w:evenVBand="0" w:oddHBand="0" w:evenHBand="1" w:firstRowFirstColumn="0" w:firstRowLastColumn="0" w:lastRowFirstColumn="0" w:lastRowLastColumn="0"/>
               <w:rPr>
                 <w:rFonts w:cstheme="minorHAnsi"/>
                 <w:shd w:val="clear" w:color="auto" w:fill="D9D9D9" w:themeFill="background1" w:themeFillShade="D9"/>
@@ -934,19 +1014,69 @@
           </w:tcPr>
           <w:p>
             <w:pPr>
+              <w:cnfStyle w:val="000000010000" w:firstRow="0" w:lastRow="0" w:firstColumn="0" w:lastColumn="0" w:oddVBand="0" w:evenVBand="0" w:oddHBand="0" w:evenHBand="1" w:firstRowFirstColumn="0" w:firstRowLastColumn="0" w:lastRowFirstColumn="0" w:lastRowLastColumn="0"/>
+              <w:rPr>
+                <w:rFonts w:cstheme="minorHAnsi"/>
+                <w:lang w:val="en-GB"/>
+              </w:rPr>
+            </w:pPr>
+            <w:r>
+              <w:rPr>
+                <w:rFonts w:cstheme="minorHAnsi"/>
+                <w:lang w:val="en-GB"/>
+              </w:rPr>
+              <w:t>Yes</w:t>
+            </w:r>
+          </w:p>
+        </w:tc>
+      </w:tr>
+      <w:tr>
+        <w:trPr>
+          <w:cnfStyle w:val="000000100000" w:firstRow="0" w:lastRow="0" w:firstColumn="0" w:lastColumn="0" w:oddVBand="0" w:evenVBand="0" w:oddHBand="1" w:evenHBand="0" w:firstRowFirstColumn="0" w:firstRowLastColumn="0" w:lastRowFirstColumn="0" w:lastRowLastColumn="0"/>
+        </w:trPr>
+        <w:tc>
+          <w:tcPr>
+            <w:cnfStyle w:val="001000000000" w:firstRow="0" w:lastRow="0" w:firstColumn="1" w:lastColumn="0" w:oddVBand="0" w:evenVBand="0" w:oddHBand="0" w:evenHBand="0" w:firstRowFirstColumn="0" w:firstRowLastColumn="0" w:lastRowFirstColumn="0" w:lastRowLastColumn="0"/>
+            <w:tcW w:w="3936" w:type="dxa"/>
+            <w:shd w:val="clear" w:color="auto" w:fill="FFFFFF" w:themeFill="background1"/>
+          </w:tcPr>
+          <w:p>
+            <w:pPr>
+              <w:rPr>
+                <w:rFonts w:cstheme="minorHAnsi"/>
+                <w:lang w:val="en-GB"/>
+              </w:rPr>
+            </w:pPr>
+          </w:p>
+        </w:tc>
+        <w:tc>
+          <w:tcPr>
+            <w:tcW w:w="2551" w:type="dxa"/>
+            <w:shd w:val="clear" w:color="auto" w:fill="FFFFFF" w:themeFill="background1"/>
+          </w:tcPr>
+          <w:p>
+            <w:pPr>
               <w:cnfStyle w:val="000000100000" w:firstRow="0" w:lastRow="0" w:firstColumn="0" w:lastColumn="0" w:oddVBand="0" w:evenVBand="0" w:oddHBand="1" w:evenHBand="0" w:firstRowFirstColumn="0" w:firstRowLastColumn="0" w:lastRowFirstColumn="0" w:lastRowLastColumn="0"/>
               <w:rPr>
                 <w:rFonts w:cstheme="minorHAnsi"/>
                 <w:lang w:val="en-GB"/>
               </w:rPr>
             </w:pPr>
-            <w:r>
-              <w:rPr>
-                <w:rFonts w:cstheme="minorHAnsi"/>
-                <w:lang w:val="en-GB"/>
-              </w:rPr>
-              <w:t>Yes</w:t>
-            </w:r>
+          </w:p>
+        </w:tc>
+        <w:tc>
+          <w:tcPr>
+            <w:tcW w:w="2801" w:type="dxa"/>
+            <w:shd w:val="clear" w:color="auto" w:fill="FFFFFF" w:themeFill="background1"/>
+          </w:tcPr>
+          <w:p>
+            <w:pPr>
+              <w:cnfStyle w:val="000000100000" w:firstRow="0" w:lastRow="0" w:firstColumn="0" w:lastColumn="0" w:oddVBand="0" w:evenVBand="0" w:oddHBand="1" w:evenHBand="0" w:firstRowFirstColumn="0" w:firstRowLastColumn="0" w:lastRowFirstColumn="0" w:lastRowLastColumn="0"/>
+              <w:rPr>
+                <w:rFonts w:cstheme="minorHAnsi"/>
+                <w:lang w:val="en-GB"/>
+              </w:rPr>
+            </w:pPr>
           </w:p>
         </w:tc>
       </w:tr>
@@ -958,21 +1088,85 @@
           <w:tcPr>
             <w:cnfStyle w:val="001000000000" w:firstRow="0" w:lastRow="0" w:firstColumn="1" w:lastColumn="0" w:oddVBand="0" w:evenVBand="0" w:oddHBand="0" w:evenHBand="0" w:firstRowFirstColumn="0" w:firstRowLastColumn="0" w:lastRowFirstColumn="0" w:lastRowLastColumn="0"/>
             <w:tcW w:w="3936" w:type="dxa"/>
-            <w:shd w:val="clear" w:color="auto" w:fill="FFFFFF" w:themeFill="background1"/>
-          </w:tcPr>
-          <w:p>
-            <w:pPr>
-              <w:rPr>
-                <w:rFonts w:cstheme="minorHAnsi"/>
-                <w:lang w:val="en-GB"/>
-              </w:rPr>
-            </w:pPr>
+            <w:shd w:val="clear" w:color="auto" w:fill="EAF1DD" w:themeFill="accent3" w:themeFillTint="33"/>
+          </w:tcPr>
+          <w:p>
+            <w:pPr>
+              <w:rPr>
+                <w:rStyle w:val="mw-headline"/>
+                <w:rFonts w:asciiTheme="minorHAnsi" w:hAnsiTheme="minorHAnsi"/>
+                <w:lang w:val="en"/>
+              </w:rPr>
+            </w:pPr>
+            <w:r>
+              <w:rPr>
+                <w:rStyle w:val="mw-headline"/>
+                <w:rFonts w:asciiTheme="minorHAnsi" w:hAnsiTheme="minorHAnsi"/>
+                <w:lang w:val="en"/>
+              </w:rPr>
+              <w:t>Double submitted cookies</w:t>
+            </w:r>
+          </w:p>
+          <w:p>
+            <w:pPr>
+              <w:rPr>
+                <w:rFonts w:cstheme="minorHAnsi"/>
+                <w:b w:val="0"/>
+                <w:lang w:val="en-GB"/>
+              </w:rPr>
+            </w:pPr>
+            <w:r>
+              <w:rPr>
+                <w:rStyle w:val="mw-headline"/>
+                <w:rFonts w:asciiTheme="minorHAnsi" w:hAnsiTheme="minorHAnsi"/>
+                <w:b w:val="0"/>
+                <w:lang w:val="en"/>
+              </w:rPr>
+              <w:t xml:space="preserve">Send a </w:t>
+            </w:r>
+            <w:r>
+              <w:rPr>
+                <w:rStyle w:val="mw-headline"/>
+                <w:rFonts w:asciiTheme="minorHAnsi" w:hAnsiTheme="minorHAnsi"/>
+                <w:b w:val="0"/>
+                <w:lang w:val="en"/>
+              </w:rPr>
+              <w:t xml:space="preserve">secure value via header </w:t>
+            </w:r>
+            <w:r>
+              <w:rPr>
+                <w:rStyle w:val="mw-headline"/>
+                <w:rFonts w:asciiTheme="minorHAnsi" w:hAnsiTheme="minorHAnsi"/>
+                <w:b w:val="0"/>
+                <w:u w:val="single"/>
+                <w:lang w:val="en"/>
+              </w:rPr>
+              <w:t>and</w:t>
+            </w:r>
+            <w:r>
+              <w:rPr>
+                <w:rStyle w:val="mw-headline"/>
+                <w:rFonts w:asciiTheme="minorHAnsi" w:hAnsiTheme="minorHAnsi"/>
+                <w:b w:val="0"/>
+                <w:lang w:val="en"/>
+              </w:rPr>
+              <w:t xml:space="preserve"> form </w:t>
+            </w:r>
+            <w:r>
+              <w:rPr>
+                <w:rStyle w:val="mw-headline"/>
+                <w:rFonts w:asciiTheme="minorHAnsi" w:hAnsiTheme="minorHAnsi"/>
+                <w:b w:val="0"/>
+                <w:lang w:val="en"/>
+              </w:rPr>
+              <w:t>and verify match on server</w:t>
+            </w:r>
           </w:p>
         </w:tc>
         <w:tc>
           <w:tcPr>
             <w:tcW w:w="2551" w:type="dxa"/>
-            <w:shd w:val="clear" w:color="auto" w:fill="FFFFFF" w:themeFill="background1"/>
+            <w:shd w:val="clear" w:color="auto" w:fill="EAF1DD" w:themeFill="accent3" w:themeFillTint="33"/>
           </w:tcPr>
           <w:p>
             <w:pPr>
@@ -982,12 +1176,19 @@
                 <w:lang w:val="en-GB"/>
               </w:rPr>
             </w:pPr>
+            <w:r>
+              <w:rPr>
+                <w:rFonts w:cstheme="minorHAnsi"/>
+                <w:lang w:val="en-GB"/>
+              </w:rPr>
+              <w:t>No</w:t>
+            </w:r>
           </w:p>
         </w:tc>
         <w:tc>
           <w:tcPr>
             <w:tcW w:w="2801" w:type="dxa"/>
-            <w:shd w:val="clear" w:color="auto" w:fill="FFFFFF" w:themeFill="background1"/>
+            <w:shd w:val="clear" w:color="auto" w:fill="EAF1DD" w:themeFill="accent3" w:themeFillTint="33"/>
           </w:tcPr>
           <w:p>
             <w:pPr>
@@ -997,6 +1198,13 @@
                 <w:lang w:val="en-GB"/>
               </w:rPr>
             </w:pPr>
+            <w:r>
+              <w:rPr>
+                <w:rFonts w:cstheme="minorHAnsi"/>
+                <w:lang w:val="en-GB"/>
+              </w:rPr>
+              <w:t>No</w:t>
+            </w:r>
           </w:p>
         </w:tc>
       </w:tr>
@@ -1008,85 +1216,23 @@
           <w:tcPr>
             <w:cnfStyle w:val="001000000000" w:firstRow="0" w:lastRow="0" w:firstColumn="1" w:lastColumn="0" w:oddVBand="0" w:evenVBand="0" w:oddHBand="0" w:evenHBand="0" w:firstRowFirstColumn="0" w:firstRowLastColumn="0" w:lastRowFirstColumn="0" w:lastRowLastColumn="0"/>
             <w:tcW w:w="3936" w:type="dxa"/>
-            <w:shd w:val="clear" w:color="auto" w:fill="EAF1DD" w:themeFill="accent3" w:themeFillTint="33"/>
-          </w:tcPr>
-          <w:p>
-            <w:pPr>
-              <w:rPr>
-                <w:rStyle w:val="mw-headline"/>
-                <w:rFonts w:asciiTheme="minorHAnsi" w:hAnsiTheme="minorHAnsi"/>
-                <w:lang w:val="en"/>
-              </w:rPr>
-            </w:pPr>
-            <w:r>
-              <w:rPr>
-                <w:rStyle w:val="mw-headline"/>
-                <w:rFonts w:asciiTheme="minorHAnsi" w:hAnsiTheme="minorHAnsi"/>
-                <w:lang w:val="en"/>
-              </w:rPr>
-              <w:t>Double submitted cookies</w:t>
-            </w:r>
-          </w:p>
-          <w:p>
-            <w:pPr>
-              <w:rPr>
-                <w:rFonts w:cstheme="minorHAnsi"/>
+            <w:shd w:val="clear" w:color="auto" w:fill="FFFFFF" w:themeFill="background1"/>
+          </w:tcPr>
+          <w:p>
+            <w:pPr>
+              <w:rPr>
+                <w:rFonts w:asciiTheme="minorHAnsi" w:hAnsiTheme="minorHAnsi" w:cstheme="minorHAnsi"/>
                 <w:b w:val="0"/>
-                <w:lang w:val="en-GB"/>
-              </w:rPr>
-            </w:pPr>
-            <w:r>
-              <w:rPr>
-                <w:rStyle w:val="mw-headline"/>
-                <w:rFonts w:asciiTheme="minorHAnsi" w:hAnsiTheme="minorHAnsi"/>
-                <w:b w:val="0"/>
-                <w:lang w:val="en"/>
-              </w:rPr>
-              <w:t xml:space="preserve">Send a </w:t>
-            </w:r>
-            <w:r>
-              <w:rPr>
-                <w:rStyle w:val="mw-headline"/>
-                <w:rFonts w:asciiTheme="minorHAnsi" w:hAnsiTheme="minorHAnsi"/>
-                <w:b w:val="0"/>
-                <w:lang w:val="en"/>
-              </w:rPr>
-              <w:t xml:space="preserve">secure value via header </w:t>
-            </w:r>
-            <w:r>
-              <w:rPr>
-                <w:rStyle w:val="mw-headline"/>
-                <w:rFonts w:asciiTheme="minorHAnsi" w:hAnsiTheme="minorHAnsi"/>
-                <w:b w:val="0"/>
-                <w:u w:val="single"/>
-                <w:lang w:val="en"/>
-              </w:rPr>
-              <w:t>and</w:t>
-            </w:r>
-            <w:r>
-              <w:rPr>
-                <w:rStyle w:val="mw-headline"/>
-                <w:rFonts w:asciiTheme="minorHAnsi" w:hAnsiTheme="minorHAnsi"/>
-                <w:b w:val="0"/>
-                <w:lang w:val="en"/>
-              </w:rPr>
-              <w:t xml:space="preserve"> form </w:t>
-            </w:r>
-            <w:r>
-              <w:rPr>
-                <w:rStyle w:val="mw-headline"/>
-                <w:rFonts w:asciiTheme="minorHAnsi" w:hAnsiTheme="minorHAnsi"/>
-                <w:b w:val="0"/>
-                <w:lang w:val="en"/>
-              </w:rPr>
-              <w:t>and verify match on server</w:t>
-            </w:r>
+                <w:bCs w:val="0"/>
+                <w:lang w:val="en-GB"/>
+              </w:rPr>
+            </w:pPr>
           </w:p>
         </w:tc>
         <w:tc>
           <w:tcPr>
             <w:tcW w:w="2551" w:type="dxa"/>
-            <w:shd w:val="clear" w:color="auto" w:fill="EAF1DD" w:themeFill="accent3" w:themeFillTint="33"/>
+            <w:shd w:val="clear" w:color="auto" w:fill="FFFFFF" w:themeFill="background1"/>
           </w:tcPr>
           <w:p>
             <w:pPr>
@@ -1096,19 +1242,12 @@
                 <w:lang w:val="en-GB"/>
               </w:rPr>
             </w:pPr>
-            <w:r>
-              <w:rPr>
-                <w:rFonts w:cstheme="minorHAnsi"/>
-                <w:lang w:val="en-GB"/>
-              </w:rPr>
-              <w:t>No</w:t>
-            </w:r>
           </w:p>
         </w:tc>
         <w:tc>
           <w:tcPr>
             <w:tcW w:w="2801" w:type="dxa"/>
-            <w:shd w:val="clear" w:color="auto" w:fill="EAF1DD" w:themeFill="accent3" w:themeFillTint="33"/>
+            <w:shd w:val="clear" w:color="auto" w:fill="FFFFFF" w:themeFill="background1"/>
           </w:tcPr>
           <w:p>
             <w:pPr>
@@ -1118,13 +1257,6 @@
                 <w:lang w:val="en-GB"/>
               </w:rPr>
             </w:pPr>
-            <w:r>
-              <w:rPr>
-                <w:rFonts w:cstheme="minorHAnsi"/>
-                <w:lang w:val="en-GB"/>
-              </w:rPr>
-              <w:t>No</w:t>
-            </w:r>
           </w:p>
         </w:tc>
       </w:tr>
@@ -1135,85 +1267,33 @@
         <w:tc>
           <w:tcPr>
             <w:cnfStyle w:val="001000000000" w:firstRow="0" w:lastRow="0" w:firstColumn="1" w:lastColumn="0" w:oddVBand="0" w:evenVBand="0" w:oddHBand="0" w:evenHBand="0" w:firstRowFirstColumn="0" w:firstRowLastColumn="0" w:lastRowFirstColumn="0" w:lastRowLastColumn="0"/>
-            <w:tcW w:w="3936" w:type="dxa"/>
-            <w:shd w:val="clear" w:color="auto" w:fill="FFFFFF" w:themeFill="background1"/>
-          </w:tcPr>
-          <w:p>
-            <w:pPr>
-              <w:rPr>
-                <w:rFonts w:asciiTheme="minorHAnsi" w:hAnsiTheme="minorHAnsi" w:cstheme="minorHAnsi"/>
-                <w:b w:val="0"/>
-                <w:bCs w:val="0"/>
-                <w:lang w:val="en-GB"/>
-              </w:rPr>
-            </w:pPr>
-          </w:p>
-        </w:tc>
-        <w:tc>
-          <w:tcPr>
-            <w:tcW w:w="2551" w:type="dxa"/>
-            <w:shd w:val="clear" w:color="auto" w:fill="FFFFFF" w:themeFill="background1"/>
-          </w:tcPr>
-          <w:p>
-            <w:pPr>
-              <w:cnfStyle w:val="000000010000" w:firstRow="0" w:lastRow="0" w:firstColumn="0" w:lastColumn="0" w:oddVBand="0" w:evenVBand="0" w:oddHBand="0" w:evenHBand="1" w:firstRowFirstColumn="0" w:firstRowLastColumn="0" w:lastRowFirstColumn="0" w:lastRowLastColumn="0"/>
-              <w:rPr>
-                <w:rFonts w:cstheme="minorHAnsi"/>
-                <w:lang w:val="en-GB"/>
-              </w:rPr>
-            </w:pPr>
-          </w:p>
-        </w:tc>
-        <w:tc>
-          <w:tcPr>
-            <w:tcW w:w="2801" w:type="dxa"/>
-            <w:shd w:val="clear" w:color="auto" w:fill="FFFFFF" w:themeFill="background1"/>
-          </w:tcPr>
-          <w:p>
-            <w:pPr>
-              <w:cnfStyle w:val="000000010000" w:firstRow="0" w:lastRow="0" w:firstColumn="0" w:lastColumn="0" w:oddVBand="0" w:evenVBand="0" w:oddHBand="0" w:evenHBand="1" w:firstRowFirstColumn="0" w:firstRowLastColumn="0" w:lastRowFirstColumn="0" w:lastRowLastColumn="0"/>
-              <w:rPr>
-                <w:rFonts w:cstheme="minorHAnsi"/>
-                <w:lang w:val="en-GB"/>
-              </w:rPr>
-            </w:pPr>
+            <w:tcW w:w="9288" w:type="dxa"/>
+            <w:gridSpan w:val="3"/>
+            <w:shd w:val="clear" w:color="auto" w:fill="F2DBDB" w:themeFill="accent2" w:themeFillTint="33"/>
+          </w:tcPr>
+          <w:p>
+            <w:pPr>
+              <w:rPr>
+                <w:rFonts w:asciiTheme="minorHAnsi" w:hAnsiTheme="minorHAnsi" w:cstheme="minorHAnsi"/>
+                <w:sz w:val="28"/>
+                <w:lang w:val="en-GB"/>
+              </w:rPr>
+            </w:pPr>
+            <w:r>
+              <w:rPr>
+                <w:rStyle w:val="mw-headline"/>
+                <w:rFonts w:asciiTheme="minorHAnsi" w:hAnsiTheme="minorHAnsi" w:cstheme="minorHAnsi"/>
+                <w:sz w:val="28"/>
+                <w:lang w:val="en"/>
+              </w:rPr>
+              <w:t>Non-working/weak protections:</w:t>
+            </w:r>
           </w:p>
         </w:tc>
       </w:tr>
       <w:tr>
         <w:trPr>
           <w:cnfStyle w:val="000000100000" w:firstRow="0" w:lastRow="0" w:firstColumn="0" w:lastColumn="0" w:oddVBand="0" w:evenVBand="0" w:oddHBand="1" w:evenHBand="0" w:firstRowFirstColumn="0" w:firstRowLastColumn="0" w:lastRowFirstColumn="0" w:lastRowLastColumn="0"/>
-        </w:trPr>
-        <w:tc>
-          <w:tcPr>
-            <w:cnfStyle w:val="001000000000" w:firstRow="0" w:lastRow="0" w:firstColumn="1" w:lastColumn="0" w:oddVBand="0" w:evenVBand="0" w:oddHBand="0" w:evenHBand="0" w:firstRowFirstColumn="0" w:firstRowLastColumn="0" w:lastRowFirstColumn="0" w:lastRowLastColumn="0"/>
-            <w:tcW w:w="9288" w:type="dxa"/>
-            <w:gridSpan w:val="3"/>
-            <w:shd w:val="clear" w:color="auto" w:fill="F2DBDB" w:themeFill="accent2" w:themeFillTint="33"/>
-          </w:tcPr>
-          <w:p>
-            <w:pPr>
-              <w:rPr>
-                <w:rFonts w:asciiTheme="minorHAnsi" w:hAnsiTheme="minorHAnsi" w:cstheme="minorHAnsi"/>
-                <w:sz w:val="28"/>
-                <w:lang w:val="en-GB"/>
-              </w:rPr>
-            </w:pPr>
-            <w:r>
-              <w:rPr>
-                <w:rStyle w:val="mw-headline"/>
-                <w:rFonts w:asciiTheme="minorHAnsi" w:hAnsiTheme="minorHAnsi" w:cstheme="minorHAnsi"/>
-                <w:sz w:val="28"/>
-                <w:lang w:val="en"/>
-              </w:rPr>
-              <w:t>Non-working/weak protections:</w:t>
-            </w:r>
-          </w:p>
-        </w:tc>
-      </w:tr>
-      <w:tr>
-        <w:trPr>
-          <w:cnfStyle w:val="000000010000" w:firstRow="0" w:lastRow="0" w:firstColumn="0" w:lastColumn="0" w:oddVBand="0" w:evenVBand="0" w:oddHBand="0" w:evenHBand="1" w:firstRowFirstColumn="0" w:firstRowLastColumn="0" w:lastRowFirstColumn="0" w:lastRowLastColumn="0"/>
         </w:trPr>
         <w:tc>
           <w:tcPr>
@@ -1332,7 +1412,7 @@
           </w:tcPr>
           <w:p>
             <w:pPr>
-              <w:cnfStyle w:val="000000010000" w:firstRow="0" w:lastRow="0" w:firstColumn="0" w:lastColumn="0" w:oddVBand="0" w:evenVBand="0" w:oddHBand="0" w:evenHBand="1" w:firstRowFirstColumn="0" w:firstRowLastColumn="0" w:lastRowFirstColumn="0" w:lastRowLastColumn="0"/>
+              <w:cnfStyle w:val="000000100000" w:firstRow="0" w:lastRow="0" w:firstColumn="0" w:lastColumn="0" w:oddVBand="0" w:evenVBand="0" w:oddHBand="1" w:evenHBand="0" w:firstRowFirstColumn="0" w:firstRowLastColumn="0" w:lastRowFirstColumn="0" w:lastRowLastColumn="0"/>
               <w:rPr>
                 <w:rFonts w:cstheme="minorHAnsi"/>
                 <w:lang w:val="en-GB"/>
@@ -1354,7 +1434,7 @@
           </w:tcPr>
           <w:p>
             <w:pPr>
-              <w:cnfStyle w:val="000000010000" w:firstRow="0" w:lastRow="0" w:firstColumn="0" w:lastColumn="0" w:oddVBand="0" w:evenVBand="0" w:oddHBand="0" w:evenHBand="1" w:firstRowFirstColumn="0" w:firstRowLastColumn="0" w:lastRowFirstColumn="0" w:lastRowLastColumn="0"/>
+              <w:cnfStyle w:val="000000100000" w:firstRow="0" w:lastRow="0" w:firstColumn="0" w:lastColumn="0" w:oddVBand="0" w:evenVBand="0" w:oddHBand="1" w:evenHBand="0" w:firstRowFirstColumn="0" w:firstRowLastColumn="0" w:lastRowFirstColumn="0" w:lastRowLastColumn="0"/>
               <w:rPr>
                 <w:rFonts w:cstheme="minorHAnsi"/>
                 <w:lang w:val="en-GB"/>
@@ -1372,7 +1452,7 @@
       </w:tr>
       <w:tr>
         <w:trPr>
-          <w:cnfStyle w:val="000000100000" w:firstRow="0" w:lastRow="0" w:firstColumn="0" w:lastColumn="0" w:oddVBand="0" w:evenVBand="0" w:oddHBand="1" w:evenHBand="0" w:firstRowFirstColumn="0" w:firstRowLastColumn="0" w:lastRowFirstColumn="0" w:lastRowLastColumn="0"/>
+          <w:cnfStyle w:val="000000010000" w:firstRow="0" w:lastRow="0" w:firstColumn="0" w:lastColumn="0" w:oddVBand="0" w:evenVBand="0" w:oddHBand="0" w:evenHBand="1" w:firstRowFirstColumn="0" w:firstRowLastColumn="0" w:lastRowFirstColumn="0" w:lastRowLastColumn="0"/>
         </w:trPr>
         <w:tc>
           <w:tcPr>
@@ -1436,7 +1516,7 @@
           </w:tcPr>
           <w:p>
             <w:pPr>
-              <w:cnfStyle w:val="000000100000" w:firstRow="0" w:lastRow="0" w:firstColumn="0" w:lastColumn="0" w:oddVBand="0" w:evenVBand="0" w:oddHBand="1" w:evenHBand="0" w:firstRowFirstColumn="0" w:firstRowLastColumn="0" w:lastRowFirstColumn="0" w:lastRowLastColumn="0"/>
+              <w:cnfStyle w:val="000000010000" w:firstRow="0" w:lastRow="0" w:firstColumn="0" w:lastColumn="0" w:oddVBand="0" w:evenVBand="0" w:oddHBand="0" w:evenHBand="1" w:firstRowFirstColumn="0" w:firstRowLastColumn="0" w:lastRowFirstColumn="0" w:lastRowLastColumn="0"/>
               <w:rPr>
                 <w:rFonts w:cstheme="minorHAnsi"/>
                 <w:lang w:val="en-GB"/>
@@ -1458,7 +1538,7 @@
           </w:tcPr>
           <w:p>
             <w:pPr>
-              <w:cnfStyle w:val="000000100000" w:firstRow="0" w:lastRow="0" w:firstColumn="0" w:lastColumn="0" w:oddVBand="0" w:evenVBand="0" w:oddHBand="1" w:evenHBand="0" w:firstRowFirstColumn="0" w:firstRowLastColumn="0" w:lastRowFirstColumn="0" w:lastRowLastColumn="0"/>
+              <w:cnfStyle w:val="000000010000" w:firstRow="0" w:lastRow="0" w:firstColumn="0" w:lastColumn="0" w:oddVBand="0" w:evenVBand="0" w:oddHBand="0" w:evenHBand="1" w:firstRowFirstColumn="0" w:firstRowLastColumn="0" w:lastRowFirstColumn="0" w:lastRowLastColumn="0"/>
               <w:rPr>
                 <w:rFonts w:cstheme="minorHAnsi"/>
                 <w:lang w:val="en-GB"/>
@@ -1476,7 +1556,7 @@
       </w:tr>
       <w:tr>
         <w:trPr>
-          <w:cnfStyle w:val="000000010000" w:firstRow="0" w:lastRow="0" w:firstColumn="0" w:lastColumn="0" w:oddVBand="0" w:evenVBand="0" w:oddHBand="0" w:evenHBand="1" w:firstRowFirstColumn="0" w:firstRowLastColumn="0" w:lastRowFirstColumn="0" w:lastRowLastColumn="0"/>
+          <w:cnfStyle w:val="000000100000" w:firstRow="0" w:lastRow="0" w:firstColumn="0" w:lastColumn="0" w:oddVBand="0" w:evenVBand="0" w:oddHBand="1" w:evenHBand="0" w:firstRowFirstColumn="0" w:firstRowLastColumn="0" w:lastRowFirstColumn="0" w:lastRowLastColumn="0"/>
         </w:trPr>
         <w:tc>
           <w:tcPr>
@@ -1532,7 +1612,7 @@
           </w:tcPr>
           <w:p>
             <w:pPr>
-              <w:cnfStyle w:val="000000010000" w:firstRow="0" w:lastRow="0" w:firstColumn="0" w:lastColumn="0" w:oddVBand="0" w:evenVBand="0" w:oddHBand="0" w:evenHBand="1" w:firstRowFirstColumn="0" w:firstRowLastColumn="0" w:lastRowFirstColumn="0" w:lastRowLastColumn="0"/>
+              <w:cnfStyle w:val="000000100000" w:firstRow="0" w:lastRow="0" w:firstColumn="0" w:lastColumn="0" w:oddVBand="0" w:evenVBand="0" w:oddHBand="1" w:evenHBand="0" w:firstRowFirstColumn="0" w:firstRowLastColumn="0" w:lastRowFirstColumn="0" w:lastRowLastColumn="0"/>
               <w:rPr>
                 <w:rFonts w:cstheme="minorHAnsi"/>
                 <w:lang w:val="en-GB"/>
@@ -1554,7 +1634,7 @@
           </w:tcPr>
           <w:p>
             <w:pPr>
-              <w:cnfStyle w:val="000000010000" w:firstRow="0" w:lastRow="0" w:firstColumn="0" w:lastColumn="0" w:oddVBand="0" w:evenVBand="0" w:oddHBand="0" w:evenHBand="1" w:firstRowFirstColumn="0" w:firstRowLastColumn="0" w:lastRowFirstColumn="0" w:lastRowLastColumn="0"/>
+              <w:cnfStyle w:val="000000100000" w:firstRow="0" w:lastRow="0" w:firstColumn="0" w:lastColumn="0" w:oddVBand="0" w:evenVBand="0" w:oddHBand="1" w:evenHBand="0" w:firstRowFirstColumn="0" w:firstRowLastColumn="0" w:lastRowFirstColumn="0" w:lastRowLastColumn="0"/>
               <w:rPr>
                 <w:rFonts w:cstheme="minorHAnsi"/>
                 <w:lang w:val="en-GB"/>
@@ -1572,7 +1652,7 @@
       </w:tr>
       <w:tr>
         <w:trPr>
-          <w:cnfStyle w:val="000000100000" w:firstRow="0" w:lastRow="0" w:firstColumn="0" w:lastColumn="0" w:oddVBand="0" w:evenVBand="0" w:oddHBand="1" w:evenHBand="0" w:firstRowFirstColumn="0" w:firstRowLastColumn="0" w:lastRowFirstColumn="0" w:lastRowLastColumn="0"/>
+          <w:cnfStyle w:val="000000010000" w:firstRow="0" w:lastRow="0" w:firstColumn="0" w:lastColumn="0" w:oddVBand="0" w:evenVBand="0" w:oddHBand="0" w:evenHBand="1" w:firstRowFirstColumn="0" w:firstRowLastColumn="0" w:lastRowFirstColumn="0" w:lastRowLastColumn="0"/>
         </w:trPr>
         <w:tc>
           <w:tcPr>
@@ -1627,7 +1707,7 @@
           </w:tcPr>
           <w:p>
             <w:pPr>
-              <w:cnfStyle w:val="000000100000" w:firstRow="0" w:lastRow="0" w:firstColumn="0" w:lastColumn="0" w:oddVBand="0" w:evenVBand="0" w:oddHBand="1" w:evenHBand="0" w:firstRowFirstColumn="0" w:firstRowLastColumn="0" w:lastRowFirstColumn="0" w:lastRowLastColumn="0"/>
+              <w:cnfStyle w:val="000000010000" w:firstRow="0" w:lastRow="0" w:firstColumn="0" w:lastColumn="0" w:oddVBand="0" w:evenVBand="0" w:oddHBand="0" w:evenHBand="1" w:firstRowFirstColumn="0" w:firstRowLastColumn="0" w:lastRowFirstColumn="0" w:lastRowLastColumn="0"/>
               <w:rPr>
                 <w:rFonts w:cstheme="minorHAnsi"/>
                 <w:lang w:val="en-GB"/>
@@ -1649,7 +1729,7 @@
           </w:tcPr>
           <w:p>
             <w:pPr>
-              <w:cnfStyle w:val="000000100000" w:firstRow="0" w:lastRow="0" w:firstColumn="0" w:lastColumn="0" w:oddVBand="0" w:evenVBand="0" w:oddHBand="1" w:evenHBand="0" w:firstRowFirstColumn="0" w:firstRowLastColumn="0" w:lastRowFirstColumn="0" w:lastRowLastColumn="0"/>
+              <w:cnfStyle w:val="000000010000" w:firstRow="0" w:lastRow="0" w:firstColumn="0" w:lastColumn="0" w:oddVBand="0" w:evenVBand="0" w:oddHBand="0" w:evenHBand="1" w:firstRowFirstColumn="0" w:firstRowLastColumn="0" w:lastRowFirstColumn="0" w:lastRowLastColumn="0"/>
               <w:rPr>
                 <w:rFonts w:cstheme="minorHAnsi"/>
                 <w:lang w:val="en-GB"/>

</xml_diff>